<commit_message>
Changed framerate, updated doc
</commit_message>
<xml_diff>
--- a/Ds.docx
+++ b/Ds.docx
@@ -271,7 +271,7 @@
           <w:sz w:val="28"/>
           <w:szCs w:val="28"/>
         </w:rPr>
-        <w:t>70</w:t>
+        <w:t>7</w:t>
       </w:r>
       <w:r>
         <w:rPr>
@@ -279,7 +279,7 @@
           <w:sz w:val="28"/>
           <w:szCs w:val="28"/>
         </w:rPr>
-        <w:t>43</w:t>
+        <w:t>483</w:t>
       </w:r>
     </w:p>
     <w:p>
@@ -5152,7 +5152,15 @@
         <w:t xml:space="preserve">Around this same time, I was still struggling to come up with a topic for my third-year dissertation. This is when the idea of creating an evolution simulation was spawned. </w:t>
       </w:r>
       <w:r>
-        <w:t xml:space="preserve">I then had the idea of making it interactive in order to showcase what a genetic algorithm does and make the program enjoyable to use for others who are interested in genetic algorithms. I know that the project is possible due to similar concepts being achieved by others </w:t>
+        <w:t xml:space="preserve">I then had the idea of making it interactive </w:t>
+      </w:r>
+      <w:proofErr w:type="gramStart"/>
+      <w:r>
+        <w:t>in order to</w:t>
+      </w:r>
+      <w:proofErr w:type="gramEnd"/>
+      <w:r>
+        <w:t xml:space="preserve"> showcase what a genetic algorithm does and make the program enjoyable to use for others who are interested in genetic algorithms. I know that the project is possible due to similar concepts being achieved by others </w:t>
       </w:r>
       <w:r>
         <w:t xml:space="preserve">such as Nathan Rooy </w:t>
@@ -5230,10 +5238,18 @@
         <w:t>more exciting</w:t>
       </w:r>
       <w:r>
-        <w:t xml:space="preserve"> approach to genetic algorithm optimisation. I will be using C++’s graphics library with the help of a manual from Stanford University </w:t>
-      </w:r>
-      <w:r>
-        <w:t xml:space="preserve"> WRONG </w:t>
+        <w:t xml:space="preserve"> approach to genetic algorithm optimisation. I will be using C++’s graphics library with the help of a manual from Stanford </w:t>
+      </w:r>
+      <w:proofErr w:type="gramStart"/>
+      <w:r>
+        <w:t xml:space="preserve">University </w:t>
+      </w:r>
+      <w:r>
+        <w:t xml:space="preserve"> WRONG</w:t>
+      </w:r>
+      <w:proofErr w:type="gramEnd"/>
+      <w:r>
+        <w:t xml:space="preserve"> </w:t>
       </w:r>
       <w:r>
         <w:t>[</w:t>
@@ -5254,7 +5270,23 @@
         <w:t>6</w:t>
       </w:r>
       <w:r>
-        <w:t>] in order to detect and handle collisions between organisms and food/poison, affecting the organism’s health accordingly. Each organism will have a chromosome, comprising of several genes. These genes will contain important information on the organisms, such as size, speed, food/poison perception radius. There will also be random variables used in movement calculations that gage the general intelligence of an organism. Each generation, the healthiest organisms will be carried over to the next generation, along with a selection of their offspring, generated from the genetic algorithm. The end result should be a self-sustaining colony of organisms.</w:t>
+        <w:t xml:space="preserve">] </w:t>
+      </w:r>
+      <w:proofErr w:type="gramStart"/>
+      <w:r>
+        <w:t>in order to</w:t>
+      </w:r>
+      <w:proofErr w:type="gramEnd"/>
+      <w:r>
+        <w:t xml:space="preserve"> detect and handle collisions between organisms and food/poison, affecting the organism’s health accordingly. Each organism will have a chromosome, comprising of several genes. These genes will contain important information on the organisms, such as size, speed, food/poison perception radius. There will also be random variables used in movement calculations that gage the general intelligence of an organism. Each generation, the healthiest organisms will be carried over to the next generation, along with a selection of their offspring, generated from the genetic algorithm. </w:t>
+      </w:r>
+      <w:proofErr w:type="gramStart"/>
+      <w:r>
+        <w:t>The end result</w:t>
+      </w:r>
+      <w:proofErr w:type="gramEnd"/>
+      <w:r>
+        <w:t xml:space="preserve"> should be a self-sustaining colony of organisms.</w:t>
       </w:r>
     </w:p>
     <w:p/>
@@ -5674,7 +5706,13 @@
         <w:ind w:left="720"/>
       </w:pPr>
       <w:r>
-        <w:t>This section is for any task related to the genetic algorithm used on the project. The algorithm needed to be built from the ground up, tailored specifically to work hand in hand with the C++ program. This meant careful planning was needed, as well as achieved in a suitable time in order for the rest of the project to run according to plan.</w:t>
+        <w:t xml:space="preserve">This section is for any task related to the genetic algorithm used on the project. The algorithm needed to be built from the ground up, tailored specifically to work hand in hand with the C++ program. This meant careful planning was needed, as well as achieved in a suitable time </w:t>
+      </w:r>
+      <w:r>
+        <w:t>for</w:t>
+      </w:r>
+      <w:r>
+        <w:t xml:space="preserve"> the rest of the project to run according to plan.</w:t>
       </w:r>
     </w:p>
     <w:p>
@@ -5702,7 +5740,13 @@
         <w:ind w:left="720"/>
       </w:pPr>
       <w:r>
-        <w:t xml:space="preserve">These tasks relate to general designing of aspects of the project. This ended up being a very small part of the project in the end as I kept the visual front of the program very simple in order to spend more time on the complicated backend. </w:t>
+        <w:t xml:space="preserve">These tasks relate to general designing of aspects of the project. This ended up being a very small part of the project in the end as I kept the visual front of the program very simple </w:t>
+      </w:r>
+      <w:r>
+        <w:t>to</w:t>
+      </w:r>
+      <w:r>
+        <w:t xml:space="preserve"> spend more time on the complicated backend. </w:t>
       </w:r>
     </w:p>
     <w:p>
@@ -5758,10 +5802,22 @@
         <w:ind w:left="720"/>
       </w:pPr>
       <w:r>
-        <w:t>Constant research and documentation have taken place throughout the lifespan of the project. Despite there being start and end dates for each of the learning tasks, I have been continually learning new things since beginning this dissertation. Documentation has been frequent, with me writing down how I’m implementing features as I create them</w:t>
-      </w:r>
-      <w:r>
-        <w:t xml:space="preserve"> and keeping the aims and objectives  noted down ready for the final writeup.</w:t>
+        <w:t xml:space="preserve">Constant research and documentation have taken place throughout the lifespan of the project. Despite there being start and end dates for each of the learning tasks, I have been continually learning new things since beginning this dissertation. Documentation has been frequent, with me writing down how </w:t>
+      </w:r>
+      <w:r>
+        <w:t>I am</w:t>
+      </w:r>
+      <w:r>
+        <w:t xml:space="preserve"> implementing features as I create them</w:t>
+      </w:r>
+      <w:r>
+        <w:t xml:space="preserve"> and keeping the aims and </w:t>
+      </w:r>
+      <w:r>
+        <w:t>objectives noted</w:t>
+      </w:r>
+      <w:r>
+        <w:t xml:space="preserve"> down ready for the final writeup.</w:t>
       </w:r>
     </w:p>
     <w:p>
@@ -5876,7 +5932,15 @@
         <w:ind w:left="720"/>
       </w:pPr>
       <w:r>
-        <w:t>A given environment is filled with a population of individuals that strive for survival and reproduction. The fitness of these individuals is determined by the environment, and relates to how well they succeed in achieving their goals. In other words, it represents their chances of survival and of multiplying.</w:t>
+        <w:t xml:space="preserve">A given environment is filled with a population of individuals that strive for survival and reproduction. The fitness of these individuals is determined by the </w:t>
+      </w:r>
+      <w:proofErr w:type="gramStart"/>
+      <w:r>
+        <w:t>environment, and</w:t>
+      </w:r>
+      <w:proofErr w:type="gramEnd"/>
+      <w:r>
+        <w:t xml:space="preserve"> relates to how well they succeed in achieving their goals. In other words, it represents their chances of survival and of multiplying.</w:t>
       </w:r>
       <w:r>
         <w:t xml:space="preserve"> [</w:t>
@@ -6053,7 +6117,15 @@
     </w:p>
     <w:p>
       <w:r>
-        <w:t xml:space="preserve">Next, each individual has their fitness calculated which ranks them depending on their ability to solve the given problem. The selection phase is next which selects the fittest individuals to have their genes </w:t>
+        <w:t xml:space="preserve">Next, </w:t>
+      </w:r>
+      <w:proofErr w:type="gramStart"/>
+      <w:r>
+        <w:t>each individual</w:t>
+      </w:r>
+      <w:proofErr w:type="gramEnd"/>
+      <w:r>
+        <w:t xml:space="preserve"> has their fitness calculated which ranks them depending on their ability to solve the given problem. The selection phase is next which selects the fittest individuals to have their genes </w:t>
       </w:r>
       <w:r>
         <w:lastRenderedPageBreak/>
@@ -6123,7 +6195,13 @@
     </w:p>
     <w:p>
       <w:r>
-        <w:t>There are also two types of parent selection, fitness proportional selection (FPS) and ranking selection. FPS is where the probability of an individual being selected for mating depends on its fitness compared to that of the rest of the population. This is the most common method used but has some drawbacks. Individuals with particularly high fitness values, especially early on in the algorithm tend to take over</w:t>
+        <w:t xml:space="preserve">There are also two types of parent selection, fitness proportional selection (FPS) and ranking selection. FPS is where the probability of an individual being selected for mating depends on its fitness compared to that of the rest of the population. This is the most common method used but has some drawbacks. Individuals with particularly high fitness values, especially </w:t>
+      </w:r>
+      <w:r>
+        <w:t>early in the</w:t>
+      </w:r>
+      <w:r>
+        <w:t xml:space="preserve"> algorithm tend to take over</w:t>
       </w:r>
       <w:r>
         <w:t xml:space="preserve"> the population as they are overly selected. This reduces the chance that the algorithm will search through a large space of possible solutions and is known as premature convergence. There also exists another issue that if fitness values are very close throughout the population, selection pressure is lacking, resulting in almost random selection. This has been shown to cause very slow fitness increasement in later generations of the algorithm. One solution to this issue is called windowing, where the fitness of the least-fit individual is subtracted from the fitness of the rest of the population.</w:t>
@@ -6131,7 +6209,21 @@
     </w:p>
     <w:p>
       <w:r>
-        <w:t>Ranking selection was created due to the drawbacks of FPS. The idea is that it keeps a constant selection pressure by ranking the population based on fitness and then assigning selection probability based on rank, rather than the fitness value itself. This fixes both of the key concerns with the FPS approach.</w:t>
+        <w:t xml:space="preserve">Ranking selection was created due to the drawbacks of FPS. The idea is that it keeps a constant selection pressure by ranking the population based on fitness and then assigning selection probability based on rank, rather than the fitness value itself. </w:t>
+      </w:r>
+      <w:proofErr w:type="gramStart"/>
+      <w:r>
+        <w:t>This fixes</w:t>
+      </w:r>
+      <w:proofErr w:type="gramEnd"/>
+      <w:r>
+        <w:t xml:space="preserve"> </w:t>
+      </w:r>
+      <w:r>
+        <w:t>both key</w:t>
+      </w:r>
+      <w:r>
+        <w:t xml:space="preserve"> concerns with the FPS approach.</w:t>
       </w:r>
     </w:p>
     <w:p>
@@ -6144,7 +6236,33 @@
     </w:p>
     <w:p>
       <w:r>
-        <w:t>There are many selection methods for genetic algorithms which carry out the actual selecting process. One of these and perhaps the simplest method is roulette wheel sampling. The idea is you spin a wheel with each individual on, the size of their section dependent on their fitness or rank, and whatever individual the wheel lands on, will become a parent. Below is a diagram demonstrating this.</w:t>
+        <w:t xml:space="preserve">There are many selection methods for genetic algorithms which carry out the actual selecting process. One of these and perhaps the simplest method is roulette wheel sampling. The idea is you spin a wheel with </w:t>
+      </w:r>
+      <w:r>
+        <w:t>the population</w:t>
+      </w:r>
+      <w:r>
+        <w:t xml:space="preserve"> on, the size of </w:t>
+      </w:r>
+      <w:proofErr w:type="gramStart"/>
+      <w:r>
+        <w:t>each individual’s</w:t>
+      </w:r>
+      <w:proofErr w:type="gramEnd"/>
+      <w:r>
+        <w:t xml:space="preserve"> section dependent on their fitness or rank</w:t>
+      </w:r>
+      <w:r>
+        <w:t>.</w:t>
+      </w:r>
+      <w:r>
+        <w:t xml:space="preserve"> </w:t>
+      </w:r>
+      <w:r>
+        <w:t>W</w:t>
+      </w:r>
+      <w:r>
+        <w:t>hatever individual the wheel lands on, will become a parent. Below is a diagram demonstrating this.</w:t>
       </w:r>
     </w:p>
     <w:p>
@@ -6213,8 +6331,13 @@
     </w:p>
     <w:p/>
     <w:p>
-      <w:r>
-        <w:t>Similar to roulette wheel sampling is stochastic universal sampling (SUS), which is also a wheel but has multiple fixed points, allowing multiple parents to be selected at once and increasing the chance of an individual with high fitness being selected. SUS is demonstrated below.</w:t>
+      <w:proofErr w:type="gramStart"/>
+      <w:r>
+        <w:t>Similar to</w:t>
+      </w:r>
+      <w:proofErr w:type="gramEnd"/>
+      <w:r>
+        <w:t xml:space="preserve"> roulette wheel sampling is stochastic universal sampling (SUS), which is also a wheel but has multiple fixed points, allowing multiple parents to be selected at once and increasing the chance of an individual with high fitness being selected. SUS is demonstrated below.</w:t>
       </w:r>
     </w:p>
     <w:p>
@@ -6314,7 +6437,15 @@
     </w:p>
     <w:p>
       <w:r>
-        <w:t xml:space="preserve">Crossover is directly related to biological reproduction where two parents are selected and offspring are produced using the genetic material of the parents. Crossover is usually applied with a very high probability and in many cases the probability is one. There are many crossover methods, with some being more suited to this project than others. Two simple operators are single point crossover and multiple point crossover. </w:t>
+        <w:t xml:space="preserve">Crossover is directly related to biological reproduction where two parents are </w:t>
+      </w:r>
+      <w:proofErr w:type="gramStart"/>
+      <w:r>
+        <w:t>selected</w:t>
+      </w:r>
+      <w:proofErr w:type="gramEnd"/>
+      <w:r>
+        <w:t xml:space="preserve"> and offspring are produced using the genetic material of the parents. Crossover is usually applied with a very high probability and in many cases the probability is one. There are many crossover methods, with some being more suited to this project than others. Two simple operators are single point crossover and multiple point crossover. </w:t>
       </w:r>
     </w:p>
     <w:p>
@@ -6492,7 +6623,15 @@
         <w:t>Swap mutation</w:t>
       </w:r>
       <w:r>
-        <w:t xml:space="preserve"> involves swapping two genes in the chromosome randomly. The problem with these methods is that they don’t introduce new values into the chromosome and if used exclusively, the entire population will keep recycling the same genes. It could be effective to combine one of these methods with random resetting or creep mutation.</w:t>
+        <w:t xml:space="preserve"> involves swapping two genes in the chromosome randomly. The problem with these methods is that they </w:t>
+      </w:r>
+      <w:proofErr w:type="gramStart"/>
+      <w:r>
+        <w:t>don’t</w:t>
+      </w:r>
+      <w:proofErr w:type="gramEnd"/>
+      <w:r>
+        <w:t xml:space="preserve"> introduce new values into the chromosome and if used exclusively, the entire population will keep recycling the same genes. It could be effective to combine one of these methods with random resetting or creep mutation.</w:t>
       </w:r>
     </w:p>
     <w:p>
@@ -6525,7 +6664,15 @@
         <w:t xml:space="preserve">. </w:t>
       </w:r>
       <w:r>
-        <w:t>This blog post which I found quite recently tries to solve a similar problem in scratch using a neural network. This was helpful as it showed, at the very least, that the problem is solvable. It also led me to an interesting question. How am I going to make an organism better or worse at actually navigating to the food? The author used a neural network and used a normalized value representing the direction to the nearest food as an input. The direction the organism turns is then calculated within the neural network. Reading his blog, I ended learning about neural networks and their usefulness in a situation like this. Although I do not plan on using neural networks, I believe I can create a similar result for determining the angle an organism rotates. I can use a simple function to determine the angle from where the organism is facing to the food/poison, then calculate a turning angle based on the values stored in the organism’s chromosomes.</w:t>
+        <w:t xml:space="preserve">This blog post which I found quite recently tries to solve a similar problem in scratch using a neural network. This was helpful as it showed, at the very least, that the problem is solvable. It also led me to an interesting question. How am I going to make an organism better or worse at </w:t>
+      </w:r>
+      <w:proofErr w:type="gramStart"/>
+      <w:r>
+        <w:t>actually navigating</w:t>
+      </w:r>
+      <w:proofErr w:type="gramEnd"/>
+      <w:r>
+        <w:t xml:space="preserve"> to the food? The author used a neural network and used a normalized value representing the direction to the nearest food as an input. The direction the organism turns is then calculated within the neural network. Reading his blog, I ended learning about neural networks and their usefulness in a situation like this. Although I do not plan on using neural networks, I believe I can create a similar result for determining the angle an organism rotates. I can use a simple function to determine the angle from where the organism is facing to the food/poison, then calculate a turning angle based on the values stored in the organism’s chromosomes.</w:t>
       </w:r>
     </w:p>
     <w:p/>
@@ -6752,17 +6899,7 @@
             <w:rFonts w:ascii="Cambria Math" w:hAnsi="Cambria Math"/>
             <w:lang w:eastAsia="en-GB"/>
           </w:rPr>
-          <m:t>a</m:t>
-        </m:r>
-        <m:r>
-          <m:rPr>
-            <m:sty m:val="p"/>
-          </m:rPr>
-          <w:rPr>
-            <w:rFonts w:ascii="Cambria Math" w:hAnsi="Cambria Math"/>
-            <w:lang w:eastAsia="en-GB"/>
-          </w:rPr>
-          <m:t>=</m:t>
+          <m:t>a=</m:t>
         </m:r>
         <m:f>
           <m:fPr>
@@ -8107,7 +8244,21 @@
         <w:rPr>
           <w:rFonts w:eastAsiaTheme="minorEastAsia"/>
         </w:rPr>
-        <w:t>These values are calculated each update cycle, taking the values from the current cycle (n) and adding the derivatives, multiplied by the timestep in order to calculate the next cycle’s values (n+1).</w:t>
+        <w:t>These values are calculated each update cycle, taking the values from the current cycle (n</w:t>
+      </w:r>
+      <w:proofErr w:type="gramStart"/>
+      <w:r>
+        <w:rPr>
+          <w:rFonts w:eastAsiaTheme="minorEastAsia"/>
+        </w:rPr>
+        <w:t>)</w:t>
+      </w:r>
+      <w:proofErr w:type="gramEnd"/>
+      <w:r>
+        <w:rPr>
+          <w:rFonts w:eastAsiaTheme="minorEastAsia"/>
+        </w:rPr>
+        <w:t xml:space="preserve"> and adding the derivatives, multiplied by the timestep in order to calculate the next cycle’s values (n+1).</w:t>
       </w:r>
       <w:r>
         <w:rPr>
@@ -8689,11 +8840,17 @@
     </w:p>
     <w:p>
       <w:r>
-        <w:t xml:space="preserve">Having a small timestep is very important when using any of these integration methods. The result of the calculation will never be perfect in reality and having a small timestep can help to minimize the </w:t>
+        <w:t xml:space="preserve">Having a small timestep is very important when using any of these integration methods. The result of the calculation will never be perfect </w:t>
+      </w:r>
+      <w:r>
+        <w:t>and</w:t>
+      </w:r>
+      <w:r>
+        <w:t xml:space="preserve"> having a small timestep can help to minimize the inaccuracy </w:t>
       </w:r>
       <w:r>
         <w:lastRenderedPageBreak/>
-        <w:t xml:space="preserve">inaccuracy of the simulation over longer periods of time. The following example, provided by Richard Davison’s game physics tutorial [X], demonstrates how different timesteps used in Symplectic integration can </w:t>
+        <w:t xml:space="preserve">of the simulation over longer periods of time. The following example, provided by Richard Davison’s game physics tutorial [X], demonstrates how different timesteps used in Symplectic integration can </w:t>
       </w:r>
       <w:r>
         <w:t>affect</w:t>
@@ -8707,7 +8864,15 @@
         <w:ind w:left="720"/>
       </w:pPr>
       <w:r>
-        <w:t>We know from the SUVAT calculations that after 2.4 seconds, a constant acceleration of 2 m/s should result in an end position of:</w:t>
+        <w:t xml:space="preserve">We know from the SUVAT calculations that after 2.4 </w:t>
+      </w:r>
+      <w:proofErr w:type="gramStart"/>
+      <w:r>
+        <w:t>seconds,</w:t>
+      </w:r>
+      <w:proofErr w:type="gramEnd"/>
+      <w:r>
+        <w:t xml:space="preserve"> a constant acceleration of 2 m/s should result in an end position of:</w:t>
       </w:r>
     </w:p>
     <w:p>
@@ -8879,19 +9044,7 @@
         <w:rPr>
           <w:rFonts w:eastAsiaTheme="minorEastAsia"/>
         </w:rPr>
-        <w:t>Using Semi-Implicit Euler (</w:t>
-      </w:r>
-      <w:r>
-        <w:rPr>
-          <w:rFonts w:eastAsiaTheme="minorEastAsia"/>
-        </w:rPr>
-        <w:t>Symplectic</w:t>
-      </w:r>
-      <w:r>
-        <w:rPr>
-          <w:rFonts w:eastAsiaTheme="minorEastAsia"/>
-        </w:rPr>
-        <w:t xml:space="preserve">) integration results in the following positions: </w:t>
+        <w:t xml:space="preserve">Using Semi-Implicit Euler (Symplectic) integration results in the following positions: </w:t>
       </w:r>
     </w:p>
     <w:p>
@@ -9036,7 +9189,19 @@
         <w:t xml:space="preserve"> [4</w:t>
       </w:r>
       <w:r>
-        <w:t xml:space="preserve">] provided me with an extensive resource for collision detection between different basic shapes. Each example is well explained, readable and easy to understand. He explains that there are “more efficient ways to detect these collisions”[X] and that the principles are taught with minimal math. This was a great starting point and also provided interactive samples with each section. </w:t>
+        <w:t xml:space="preserve">] provided me with an extensive resource for collision detection between different basic shapes. Each example is well explained, readable and easy to understand. He explains that there are “more efficient ways to detect these </w:t>
+      </w:r>
+      <w:r>
+        <w:t>collisions” [</w:t>
+      </w:r>
+      <w:r>
+        <w:t xml:space="preserve">X] and that the principles are taught with minimal math. This was a great starting point </w:t>
+      </w:r>
+      <w:r>
+        <w:t>and</w:t>
+      </w:r>
+      <w:r>
+        <w:t xml:space="preserve"> provided interactive samples with each section. </w:t>
       </w:r>
       <w:r>
         <w:t xml:space="preserve"> </w:t>
@@ -9117,7 +9282,15 @@
     </w:p>
     <w:p>
       <w:r>
-        <w:t>If you have two rectangles A and B, here are the checks you have to do to detect whether they are colliding.</w:t>
+        <w:t xml:space="preserve">If you have two rectangles A and B, here are the checks you </w:t>
+      </w:r>
+      <w:proofErr w:type="gramStart"/>
+      <w:r>
+        <w:t>have to</w:t>
+      </w:r>
+      <w:proofErr w:type="gramEnd"/>
+      <w:r>
+        <w:t xml:space="preserve"> do to detect whether they are colliding.</w:t>
       </w:r>
     </w:p>
     <w:p>
@@ -9488,12 +9661,15 @@
       </w:r>
     </w:p>
     <w:p/>
+    <w:p/>
+    <w:p/>
     <w:p>
       <w:pPr>
         <w:pStyle w:val="Heading2"/>
       </w:pPr>
       <w:bookmarkStart w:id="39" w:name="_Toc69864791"/>
       <w:r>
+        <w:lastRenderedPageBreak/>
         <w:t>3.3 Tools &amp; Technologies</w:t>
       </w:r>
       <w:bookmarkEnd w:id="39"/>
@@ -9518,8 +9694,15 @@
     </w:p>
     <w:p>
       <w:r>
-        <w:lastRenderedPageBreak/>
-        <w:t>C++ is a compiled language, meaning it is much faster than other languages and offers much greater control due to being a strongly-typed unsafe language. As cplusplus.com forum user, Albatross states</w:t>
+        <w:t xml:space="preserve">C++ is a compiled language, meaning it is much faster than other languages and offers much greater control due to being a </w:t>
+      </w:r>
+      <w:proofErr w:type="gramStart"/>
+      <w:r>
+        <w:t>strongly-typed</w:t>
+      </w:r>
+      <w:proofErr w:type="gramEnd"/>
+      <w:r>
+        <w:t xml:space="preserve"> unsafe language. As cplusplus.com forum user, Albatross states</w:t>
       </w:r>
       <w:r>
         <w:t>:</w:t>
@@ -9540,24 +9723,25 @@
           <w:color w:val="000000"/>
           <w:shd w:val="clear" w:color="auto" w:fill="FFFFFF"/>
         </w:rPr>
-        <w:t xml:space="preserve">C++ is a language that expects the programmer to know what he or she is doing, but allows for incredible amounts of control as a result. [x] </w:t>
-      </w:r>
-    </w:p>
-    <w:p>
-      <w:pPr>
+        <w:t xml:space="preserve">C++ is a language that expects the programmer to know what he or she is </w:t>
+      </w:r>
+      <w:proofErr w:type="gramStart"/>
+      <w:r>
         <w:rPr>
           <w:rFonts w:cs="Times New Roman"/>
           <w:color w:val="000000"/>
           <w:shd w:val="clear" w:color="auto" w:fill="FFFFFF"/>
         </w:rPr>
-      </w:pPr>
+        <w:t>doing, but</w:t>
+      </w:r>
+      <w:proofErr w:type="gramEnd"/>
       <w:r>
         <w:rPr>
           <w:rFonts w:cs="Times New Roman"/>
           <w:color w:val="000000"/>
           <w:shd w:val="clear" w:color="auto" w:fill="FFFFFF"/>
         </w:rPr>
-        <w:t xml:space="preserve">The language also supports dynamic type checking, which has helped create the collision classes. </w:t>
+        <w:t xml:space="preserve"> allows for incredible amounts of control as a result. [x] </w:t>
       </w:r>
     </w:p>
     <w:p>
@@ -9574,23 +9758,24 @@
           <w:color w:val="000000"/>
           <w:shd w:val="clear" w:color="auto" w:fill="FFFFFF"/>
         </w:rPr>
-        <w:t>Java</w:t>
-      </w:r>
-      <w:r>
+        <w:t xml:space="preserve">The language also supports dynamic type checking, which has helped create the collision classes. </w:t>
+      </w:r>
+    </w:p>
+    <w:p>
+      <w:pPr>
         <w:rPr>
           <w:rFonts w:cs="Times New Roman"/>
           <w:color w:val="000000"/>
           <w:shd w:val="clear" w:color="auto" w:fill="FFFFFF"/>
         </w:rPr>
-        <w:t>'</w:t>
-      </w:r>
+      </w:pPr>
       <w:r>
         <w:rPr>
           <w:rFonts w:cs="Times New Roman"/>
           <w:color w:val="000000"/>
           <w:shd w:val="clear" w:color="auto" w:fill="FFFFFF"/>
         </w:rPr>
-        <w:t xml:space="preserve">s garbage collection system constantly checks whether memory is still in use, whereas C++ trusts the programmer </w:t>
+        <w:t>Java</w:t>
       </w:r>
       <w:r>
         <w:rPr>
@@ -9598,7 +9783,7 @@
           <w:color w:val="000000"/>
           <w:shd w:val="clear" w:color="auto" w:fill="FFFFFF"/>
         </w:rPr>
-        <w:t>only to</w:t>
+        <w:t>'</w:t>
       </w:r>
       <w:r>
         <w:rPr>
@@ -9606,17 +9791,15 @@
           <w:color w:val="000000"/>
           <w:shd w:val="clear" w:color="auto" w:fill="FFFFFF"/>
         </w:rPr>
-        <w:t xml:space="preserve"> allocate and use what they need to. In a simulation where there are many calculations taking place every frame, this is rather important.</w:t>
-      </w:r>
-    </w:p>
-    <w:p>
+        <w:t xml:space="preserve">s garbage collection system constantly checks whether memory is still in use, whereas C++ trusts the programmer </w:t>
+      </w:r>
       <w:r>
         <w:rPr>
           <w:rFonts w:cs="Times New Roman"/>
           <w:color w:val="000000"/>
           <w:shd w:val="clear" w:color="auto" w:fill="FFFFFF"/>
         </w:rPr>
-        <w:t xml:space="preserve">SFML, which provides the GUI for the project, was also primarily created for the C and .NET languages, which helped in the </w:t>
+        <w:t>only to</w:t>
       </w:r>
       <w:r>
         <w:rPr>
@@ -9624,14 +9807,32 @@
           <w:color w:val="000000"/>
           <w:shd w:val="clear" w:color="auto" w:fill="FFFFFF"/>
         </w:rPr>
-        <w:t>decision-making</w:t>
-      </w:r>
+        <w:t xml:space="preserve"> allocate and use what they need to. In a simulation where there are many calculations taking place every frame, this is rather important.</w:t>
+      </w:r>
+    </w:p>
+    <w:p>
       <w:r>
         <w:rPr>
           <w:rFonts w:cs="Times New Roman"/>
           <w:color w:val="000000"/>
           <w:shd w:val="clear" w:color="auto" w:fill="FFFFFF"/>
         </w:rPr>
+        <w:t xml:space="preserve">SFML, which provides the GUI for the project, was also primarily created for the C and .NET languages, which helped in the </w:t>
+      </w:r>
+      <w:r>
+        <w:rPr>
+          <w:rFonts w:cs="Times New Roman"/>
+          <w:color w:val="000000"/>
+          <w:shd w:val="clear" w:color="auto" w:fill="FFFFFF"/>
+        </w:rPr>
+        <w:t>decision-making</w:t>
+      </w:r>
+      <w:r>
+        <w:rPr>
+          <w:rFonts w:cs="Times New Roman"/>
+          <w:color w:val="000000"/>
+          <w:shd w:val="clear" w:color="auto" w:fill="FFFFFF"/>
+        </w:rPr>
         <w:t xml:space="preserve"> process.</w:t>
       </w:r>
     </w:p>
@@ -9821,7 +10022,6 @@
       </w:pPr>
       <w:bookmarkStart w:id="44" w:name="_Toc69864796"/>
       <w:r>
-        <w:lastRenderedPageBreak/>
         <w:t>3.4 Application Development</w:t>
       </w:r>
       <w:r>
@@ -9920,7 +10120,15 @@
         <w:t>The constructor of the algorithm class then sets the respective properties from these parameters.</w:t>
       </w:r>
       <w:r>
-        <w:t xml:space="preserve"> The constructor then calls the ‘computeAlgorithm()’ method which calls each algorithm function in the following order.</w:t>
+        <w:t xml:space="preserve"> The constructor then calls the ‘</w:t>
+      </w:r>
+      <w:proofErr w:type="gramStart"/>
+      <w:r>
+        <w:t>computeAlgorithm(</w:t>
+      </w:r>
+      <w:proofErr w:type="gramEnd"/>
+      <w:r>
+        <w:t>)’ method which calls each algorithm function in the following order.</w:t>
       </w:r>
     </w:p>
     <w:p>
@@ -9975,7 +10183,15 @@
     </w:p>
     <w:p>
       <w:r>
-        <w:t>These methods check the corresponding type properties and call the respective function. For example, if the mutation_ parameter was set to swap mutation, mutationProcess would call the ‘mutationSwap()’ function.</w:t>
+        <w:t>These methods check the corresponding type properties and call the respective function. For example, if the mutation_ parameter was set to swap mutation, mutationProcess would call the ‘</w:t>
+      </w:r>
+      <w:proofErr w:type="gramStart"/>
+      <w:r>
+        <w:t>mutationSwap(</w:t>
+      </w:r>
+      <w:proofErr w:type="gramEnd"/>
+      <w:r>
+        <w:t>)’ function.</w:t>
       </w:r>
     </w:p>
     <w:p>
@@ -10006,6 +10222,7 @@
         </w:rPr>
         <w:t xml:space="preserve"> (mutation_ == </w:t>
       </w:r>
+      <w:proofErr w:type="gramStart"/>
       <w:r>
         <w:rPr>
           <w:rFonts w:ascii="Consolas" w:hAnsi="Consolas" w:cs="Consolas"/>
@@ -10024,6 +10241,7 @@
         </w:rPr>
         <w:t>::</w:t>
       </w:r>
+      <w:proofErr w:type="gramEnd"/>
       <w:r>
         <w:rPr>
           <w:rFonts w:ascii="Consolas" w:hAnsi="Consolas" w:cs="Consolas"/>
@@ -10079,11 +10297,10 @@
       <w:pPr>
         <w:pStyle w:val="Heading4"/>
       </w:pPr>
-      <w:proofErr w:type="spellStart"/>
-      <w:r>
+      <w:r>
+        <w:lastRenderedPageBreak/>
         <w:t>selectionTournament</w:t>
       </w:r>
-      <w:proofErr w:type="spellEnd"/>
     </w:p>
     <w:p>
       <w:r>
@@ -10121,12 +10338,9 @@
       <w:pPr>
         <w:pStyle w:val="Heading4"/>
       </w:pPr>
-      <w:proofErr w:type="spellStart"/>
-      <w:r>
-        <w:lastRenderedPageBreak/>
+      <w:r>
         <w:t>selectionRandom</w:t>
       </w:r>
-      <w:proofErr w:type="spellEnd"/>
     </w:p>
     <w:p>
       <w:r>
@@ -10140,11 +10354,9 @@
       <w:pPr>
         <w:pStyle w:val="Heading4"/>
       </w:pPr>
-      <w:proofErr w:type="spellStart"/>
       <w:r>
         <w:t>crossoverUniform</w:t>
       </w:r>
-      <w:proofErr w:type="spellEnd"/>
     </w:p>
     <w:p>
       <w:r>
@@ -10210,11 +10422,9 @@
       <w:pPr>
         <w:pStyle w:val="Heading4"/>
       </w:pPr>
-      <w:proofErr w:type="spellStart"/>
       <w:r>
         <w:t>crossoverSinglePoint</w:t>
       </w:r>
-      <w:proofErr w:type="spellEnd"/>
     </w:p>
     <w:p>
       <w:r>
@@ -10300,11 +10510,9 @@
       <w:pPr>
         <w:pStyle w:val="Heading4"/>
       </w:pPr>
-      <w:proofErr w:type="spellStart"/>
       <w:r>
         <w:t>crossoverMultPoint</w:t>
       </w:r>
-      <w:proofErr w:type="spellEnd"/>
     </w:p>
     <w:p>
       <w:r>
@@ -10373,27 +10581,17 @@
       <w:pPr>
         <w:pStyle w:val="Heading4"/>
       </w:pPr>
-      <w:proofErr w:type="spellStart"/>
-      <w:r>
+      <w:r>
+        <w:lastRenderedPageBreak/>
         <w:t>mutationScramble</w:t>
       </w:r>
-      <w:proofErr w:type="spellEnd"/>
-      <w:r>
-        <w:t xml:space="preserve"> &amp; </w:t>
-      </w:r>
-      <w:proofErr w:type="spellStart"/>
-      <w:r>
-        <w:t>mutationInversion</w:t>
-      </w:r>
-      <w:proofErr w:type="spellEnd"/>
-    </w:p>
-    <w:p>
-      <w:r>
-        <w:t xml:space="preserve">The mutation methods start off by doing a probability check to see if the mutation chance condition is met. For scramble mutation, a vector containing all indexes in a chromosome is created. This vector is shuffled, and the first two values are sorted and placed into a separate vector. These two values act as a subset of the chromosome. The genes within the subset are also randomly shuffled and replace the </w:t>
-      </w:r>
-      <w:r>
-        <w:lastRenderedPageBreak/>
-        <w:t>values previously in the subset of the chromosome. This is then repeated for each organism in the population.</w:t>
+      <w:r>
+        <w:t xml:space="preserve"> &amp; mutationInversion</w:t>
+      </w:r>
+    </w:p>
+    <w:p>
+      <w:r>
+        <w:t>The mutation methods start off by doing a probability check to see if the mutation chance condition is met. For scramble mutation, a vector containing all indexes in a chromosome is created. This vector is shuffled, and the first two values are sorted and placed into a separate vector. These two values act as a subset of the chromosome. The genes within the subset are also randomly shuffled and replace the values previously in the subset of the chromosome. This is then repeated for each organism in the population.</w:t>
       </w:r>
     </w:p>
     <w:p>
@@ -10405,11 +10603,9 @@
       <w:pPr>
         <w:pStyle w:val="Heading4"/>
       </w:pPr>
-      <w:proofErr w:type="spellStart"/>
       <w:r>
         <w:t>mutationRandomValue</w:t>
       </w:r>
-      <w:proofErr w:type="spellEnd"/>
     </w:p>
     <w:p>
       <w:pPr>
@@ -10463,7 +10659,15 @@
     </w:p>
     <w:p>
       <w:r>
-        <w:t>Each simulation object stores its own collider object. Colliders have a number of properties and methods which aid in detecting collisions between objects. The properties include:</w:t>
+        <w:t xml:space="preserve">Each simulation object stores its own collider object. Colliders have </w:t>
+      </w:r>
+      <w:proofErr w:type="gramStart"/>
+      <w:r>
+        <w:t>a number of</w:t>
+      </w:r>
+      <w:proofErr w:type="gramEnd"/>
+      <w:r>
+        <w:t xml:space="preserve"> properties and methods which aid in detecting collisions between objects. The properties include:</w:t>
       </w:r>
     </w:p>
     <w:p>
@@ -10573,13 +10777,8 @@
           <w:numId w:val="6"/>
         </w:numPr>
       </w:pPr>
-      <w:proofErr w:type="spellStart"/>
-      <w:r>
-        <w:t>DrawCircle</w:t>
-      </w:r>
-      <w:proofErr w:type="spellEnd"/>
-      <w:r>
-        <w:t>: used for drawing food and poison elements.</w:t>
+      <w:r>
+        <w:t>DrawCircle: used for drawing food and poison elements.</w:t>
       </w:r>
     </w:p>
     <w:p>
@@ -10590,13 +10789,8 @@
           <w:numId w:val="6"/>
         </w:numPr>
       </w:pPr>
-      <w:proofErr w:type="spellStart"/>
-      <w:r>
-        <w:t>DrawBox</w:t>
-      </w:r>
-      <w:proofErr w:type="spellEnd"/>
-      <w:r>
-        <w:t>: used for drawing the outer walls of the environment.</w:t>
+      <w:r>
+        <w:t>DrawBox: used for drawing the outer walls of the environment.</w:t>
       </w:r>
     </w:p>
     <w:p>
@@ -10607,13 +10801,8 @@
           <w:numId w:val="6"/>
         </w:numPr>
       </w:pPr>
-      <w:proofErr w:type="spellStart"/>
-      <w:r>
-        <w:t>DrawOrganism</w:t>
-      </w:r>
-      <w:proofErr w:type="spellEnd"/>
-      <w:r>
-        <w:t>: used for drawing the population.</w:t>
+      <w:r>
+        <w:t>DrawOrganism: used for drawing the population.</w:t>
       </w:r>
     </w:p>
     <w:p>
@@ -10624,13 +10813,8 @@
           <w:numId w:val="6"/>
         </w:numPr>
       </w:pPr>
-      <w:proofErr w:type="spellStart"/>
-      <w:r>
-        <w:t>DrawHealth</w:t>
-      </w:r>
-      <w:proofErr w:type="spellEnd"/>
-      <w:r>
-        <w:t>:</w:t>
+      <w:r>
+        <w:t>DrawHealth:</w:t>
       </w:r>
       <w:r>
         <w:t xml:space="preserve"> used for drawing the organism’s current health above it.</w:t>
@@ -10646,15 +10830,7 @@
     </w:p>
     <w:p>
       <w:r>
-        <w:t xml:space="preserve">At this point a new </w:t>
-      </w:r>
-      <w:proofErr w:type="spellStart"/>
-      <w:r>
-        <w:t>EvolutionSimulation</w:t>
-      </w:r>
-      <w:proofErr w:type="spellEnd"/>
-      <w:r>
-        <w:t xml:space="preserve"> object is created, with the window object passed into its constructor, allowing elements to be drawn outside of main.cpp. Next the main game loop begins.</w:t>
+        <w:t>At this point a new EvolutionSimulation object is created, with the window object passed into its constructor, allowing elements to be drawn outside of main.cpp. Next the main game loop begins.</w:t>
       </w:r>
     </w:p>
     <w:p>
@@ -10663,6 +10839,7 @@
       </w:pPr>
       <w:bookmarkStart w:id="50" w:name="_Toc69864802"/>
       <w:r>
+        <w:lastRenderedPageBreak/>
         <w:t>3.5.5 Constants Header</w:t>
       </w:r>
       <w:bookmarkEnd w:id="50"/>
@@ -10681,7 +10858,6 @@
         </w:numPr>
       </w:pPr>
       <w:r>
-        <w:lastRenderedPageBreak/>
         <w:t>Population size.</w:t>
       </w:r>
     </w:p>
@@ -11386,6 +11562,7 @@
         <w:docPartUnique/>
       </w:docPartObj>
     </w:sdtPr>
+    <w:sdtEndPr/>
     <w:sdtContent>
       <w:sdt>
         <w:sdtPr>
@@ -11395,6 +11572,7 @@
             <w:docPartUnique/>
           </w:docPartObj>
         </w:sdtPr>
+        <w:sdtEndPr/>
         <w:sdtContent>
           <w:p>
             <w:pPr>

</xml_diff>

<commit_message>
Modifiable parameters / generation cycle Doc updated Parameters now modifiable. Generation cycle in process.
</commit_message>
<xml_diff>
--- a/Ds.docx
+++ b/Ds.docx
@@ -279,7 +279,7 @@
           <w:sz w:val="28"/>
           <w:szCs w:val="28"/>
         </w:rPr>
-        <w:t>483</w:t>
+        <w:t>874</w:t>
       </w:r>
     </w:p>
     <w:p>
@@ -5152,15 +5152,7 @@
         <w:t xml:space="preserve">Around this same time, I was still struggling to come up with a topic for my third-year dissertation. This is when the idea of creating an evolution simulation was spawned. </w:t>
       </w:r>
       <w:r>
-        <w:t xml:space="preserve">I then had the idea of making it interactive </w:t>
-      </w:r>
-      <w:proofErr w:type="gramStart"/>
-      <w:r>
-        <w:t>in order to</w:t>
-      </w:r>
-      <w:proofErr w:type="gramEnd"/>
-      <w:r>
-        <w:t xml:space="preserve"> showcase what a genetic algorithm does and make the program enjoyable to use for others who are interested in genetic algorithms. I know that the project is possible due to similar concepts being achieved by others </w:t>
+        <w:t xml:space="preserve">I then had the idea of making it interactive in order to showcase what a genetic algorithm does and make the program enjoyable to use for others who are interested in genetic algorithms. I know that the project is possible due to similar concepts being achieved by others </w:t>
       </w:r>
       <w:r>
         <w:t xml:space="preserve">such as Nathan Rooy </w:t>
@@ -5238,18 +5230,10 @@
         <w:t>more exciting</w:t>
       </w:r>
       <w:r>
-        <w:t xml:space="preserve"> approach to genetic algorithm optimisation. I will be using C++’s graphics library with the help of a manual from Stanford </w:t>
-      </w:r>
-      <w:proofErr w:type="gramStart"/>
-      <w:r>
-        <w:t xml:space="preserve">University </w:t>
-      </w:r>
-      <w:r>
-        <w:t xml:space="preserve"> WRONG</w:t>
-      </w:r>
-      <w:proofErr w:type="gramEnd"/>
-      <w:r>
-        <w:t xml:space="preserve"> </w:t>
+        <w:t xml:space="preserve"> approach to genetic algorithm optimisation. I will be using C++’s graphics library with the help of a manual from Stanford University </w:t>
+      </w:r>
+      <w:r>
+        <w:t xml:space="preserve"> WRONG </w:t>
       </w:r>
       <w:r>
         <w:t>[</w:t>
@@ -5270,23 +5254,7 @@
         <w:t>6</w:t>
       </w:r>
       <w:r>
-        <w:t xml:space="preserve">] </w:t>
-      </w:r>
-      <w:proofErr w:type="gramStart"/>
-      <w:r>
-        <w:t>in order to</w:t>
-      </w:r>
-      <w:proofErr w:type="gramEnd"/>
-      <w:r>
-        <w:t xml:space="preserve"> detect and handle collisions between organisms and food/poison, affecting the organism’s health accordingly. Each organism will have a chromosome, comprising of several genes. These genes will contain important information on the organisms, such as size, speed, food/poison perception radius. There will also be random variables used in movement calculations that gage the general intelligence of an organism. Each generation, the healthiest organisms will be carried over to the next generation, along with a selection of their offspring, generated from the genetic algorithm. </w:t>
-      </w:r>
-      <w:proofErr w:type="gramStart"/>
-      <w:r>
-        <w:t>The end result</w:t>
-      </w:r>
-      <w:proofErr w:type="gramEnd"/>
-      <w:r>
-        <w:t xml:space="preserve"> should be a self-sustaining colony of organisms.</w:t>
+        <w:t>] in order to detect and handle collisions between organisms and food/poison, affecting the organism’s health accordingly. Each organism will have a chromosome, comprising of several genes. These genes will contain important information on the organisms, such as size, speed, food/poison perception radius. There will also be random variables used in movement calculations that gage the general intelligence of an organism. Each generation, the healthiest organisms will be carried over to the next generation, along with a selection of their offspring, generated from the genetic algorithm. The end result should be a self-sustaining colony of organisms.</w:t>
       </w:r>
     </w:p>
     <w:p/>
@@ -5650,7 +5618,13 @@
     </w:p>
     <w:p>
       <w:r>
-        <w:t>The diagram above details the project plan that I have used throughout the course of the year, beginning in November 2020, and ending in May 2021. The diagram was created using tomsplanner.com in the early stages of the project. It is split into 5 sections:</w:t>
+        <w:t>The diagram above details the project plan that I have used throughout the course of the year, beginning in November 2020, and ending in May 2021. The diagram was created using tomsplanner.com</w:t>
+      </w:r>
+      <w:r>
+        <w:t xml:space="preserve"> [X]</w:t>
+      </w:r>
+      <w:r>
+        <w:t xml:space="preserve"> in the early stages of the project. It is split into 5 sections:</w:t>
       </w:r>
     </w:p>
     <w:p>
@@ -5932,15 +5906,7 @@
         <w:ind w:left="720"/>
       </w:pPr>
       <w:r>
-        <w:t xml:space="preserve">A given environment is filled with a population of individuals that strive for survival and reproduction. The fitness of these individuals is determined by the </w:t>
-      </w:r>
-      <w:proofErr w:type="gramStart"/>
-      <w:r>
-        <w:t>environment, and</w:t>
-      </w:r>
-      <w:proofErr w:type="gramEnd"/>
-      <w:r>
-        <w:t xml:space="preserve"> relates to how well they succeed in achieving their goals. In other words, it represents their chances of survival and of multiplying.</w:t>
+        <w:t>A given environment is filled with a population of individuals that strive for survival and reproduction. The fitness of these individuals is determined by the environment, and relates to how well they succeed in achieving their goals. In other words, it represents their chances of survival and of multiplying.</w:t>
       </w:r>
       <w:r>
         <w:t xml:space="preserve"> [</w:t>
@@ -6117,15 +6083,7 @@
     </w:p>
     <w:p>
       <w:r>
-        <w:t xml:space="preserve">Next, </w:t>
-      </w:r>
-      <w:proofErr w:type="gramStart"/>
-      <w:r>
-        <w:t>each individual</w:t>
-      </w:r>
-      <w:proofErr w:type="gramEnd"/>
-      <w:r>
-        <w:t xml:space="preserve"> has their fitness calculated which ranks them depending on their ability to solve the given problem. The selection phase is next which selects the fittest individuals to have their genes </w:t>
+        <w:t xml:space="preserve">Next, each individual has their fitness calculated which ranks them depending on their ability to solve the given problem. The selection phase is next which selects the fittest individuals to have their genes </w:t>
       </w:r>
       <w:r>
         <w:lastRenderedPageBreak/>
@@ -6209,15 +6167,7 @@
     </w:p>
     <w:p>
       <w:r>
-        <w:t xml:space="preserve">Ranking selection was created due to the drawbacks of FPS. The idea is that it keeps a constant selection pressure by ranking the population based on fitness and then assigning selection probability based on rank, rather than the fitness value itself. </w:t>
-      </w:r>
-      <w:proofErr w:type="gramStart"/>
-      <w:r>
-        <w:t>This fixes</w:t>
-      </w:r>
-      <w:proofErr w:type="gramEnd"/>
-      <w:r>
-        <w:t xml:space="preserve"> </w:t>
+        <w:t xml:space="preserve">Ranking selection was created due to the drawbacks of FPS. The idea is that it keeps a constant selection pressure by ranking the population based on fitness and then assigning selection probability based on rank, rather than the fitness value itself. This fixes </w:t>
       </w:r>
       <w:r>
         <w:t>both key</w:t>
@@ -6244,11 +6194,9 @@
       <w:r>
         <w:t xml:space="preserve"> on, the size of </w:t>
       </w:r>
-      <w:proofErr w:type="gramStart"/>
       <w:r>
         <w:t>each individual’s</w:t>
       </w:r>
-      <w:proofErr w:type="gramEnd"/>
       <w:r>
         <w:t xml:space="preserve"> section dependent on their fitness or rank</w:t>
       </w:r>
@@ -6331,13 +6279,8 @@
     </w:p>
     <w:p/>
     <w:p>
-      <w:proofErr w:type="gramStart"/>
-      <w:r>
-        <w:t>Similar to</w:t>
-      </w:r>
-      <w:proofErr w:type="gramEnd"/>
-      <w:r>
-        <w:t xml:space="preserve"> roulette wheel sampling is stochastic universal sampling (SUS), which is also a wheel but has multiple fixed points, allowing multiple parents to be selected at once and increasing the chance of an individual with high fitness being selected. SUS is demonstrated below.</w:t>
+      <w:r>
+        <w:t>Similar to roulette wheel sampling is stochastic universal sampling (SUS), which is also a wheel but has multiple fixed points, allowing multiple parents to be selected at once and increasing the chance of an individual with high fitness being selected. SUS is demonstrated below.</w:t>
       </w:r>
     </w:p>
     <w:p>
@@ -6437,15 +6380,7 @@
     </w:p>
     <w:p>
       <w:r>
-        <w:t xml:space="preserve">Crossover is directly related to biological reproduction where two parents are </w:t>
-      </w:r>
-      <w:proofErr w:type="gramStart"/>
-      <w:r>
-        <w:t>selected</w:t>
-      </w:r>
-      <w:proofErr w:type="gramEnd"/>
-      <w:r>
-        <w:t xml:space="preserve"> and offspring are produced using the genetic material of the parents. Crossover is usually applied with a very high probability and in many cases the probability is one. There are many crossover methods, with some being more suited to this project than others. Two simple operators are single point crossover and multiple point crossover. </w:t>
+        <w:t xml:space="preserve">Crossover is directly related to biological reproduction where two parents are selected and offspring are produced using the genetic material of the parents. Crossover is usually applied with a very high probability and in many cases the probability is one. There are many crossover methods, with some being more suited to this project than others. Two simple operators are single point crossover and multiple point crossover. </w:t>
       </w:r>
     </w:p>
     <w:p>
@@ -6623,15 +6558,7 @@
         <w:t>Swap mutation</w:t>
       </w:r>
       <w:r>
-        <w:t xml:space="preserve"> involves swapping two genes in the chromosome randomly. The problem with these methods is that they </w:t>
-      </w:r>
-      <w:proofErr w:type="gramStart"/>
-      <w:r>
-        <w:t>don’t</w:t>
-      </w:r>
-      <w:proofErr w:type="gramEnd"/>
-      <w:r>
-        <w:t xml:space="preserve"> introduce new values into the chromosome and if used exclusively, the entire population will keep recycling the same genes. It could be effective to combine one of these methods with random resetting or creep mutation.</w:t>
+        <w:t xml:space="preserve"> involves swapping two genes in the chromosome randomly. The problem with these methods is that they don’t introduce new values into the chromosome and if used exclusively, the entire population will keep recycling the same genes. It could be effective to combine one of these methods with random resetting or creep mutation.</w:t>
       </w:r>
     </w:p>
     <w:p>
@@ -6666,11 +6593,9 @@
       <w:r>
         <w:t xml:space="preserve">This blog post which I found quite recently tries to solve a similar problem in scratch using a neural network. This was helpful as it showed, at the very least, that the problem is solvable. It also led me to an interesting question. How am I going to make an organism better or worse at </w:t>
       </w:r>
-      <w:proofErr w:type="gramStart"/>
-      <w:r>
-        <w:t>actually navigating</w:t>
-      </w:r>
-      <w:proofErr w:type="gramEnd"/>
+      <w:r>
+        <w:t>navigating</w:t>
+      </w:r>
       <w:r>
         <w:t xml:space="preserve"> to the food? The author used a neural network and used a normalized value representing the direction to the nearest food as an input. The direction the organism turns is then calculated within the neural network. Reading his blog, I ended learning about neural networks and their usefulness in a situation like this. Although I do not plan on using neural networks, I believe I can create a similar result for determining the angle an organism rotates. I can use a simple function to determine the angle from where the organism is facing to the food/poison, then calculate a turning angle based on the values stored in the organism’s chromosomes.</w:t>
       </w:r>
@@ -8244,21 +8169,7 @@
         <w:rPr>
           <w:rFonts w:eastAsiaTheme="minorEastAsia"/>
         </w:rPr>
-        <w:t>These values are calculated each update cycle, taking the values from the current cycle (n</w:t>
-      </w:r>
-      <w:proofErr w:type="gramStart"/>
-      <w:r>
-        <w:rPr>
-          <w:rFonts w:eastAsiaTheme="minorEastAsia"/>
-        </w:rPr>
-        <w:t>)</w:t>
-      </w:r>
-      <w:proofErr w:type="gramEnd"/>
-      <w:r>
-        <w:rPr>
-          <w:rFonts w:eastAsiaTheme="minorEastAsia"/>
-        </w:rPr>
-        <w:t xml:space="preserve"> and adding the derivatives, multiplied by the timestep in order to calculate the next cycle’s values (n+1).</w:t>
+        <w:t>These values are calculated each update cycle, taking the values from the current cycle (n) and adding the derivatives, multiplied by the timestep in order to calculate the next cycle’s values (n+1).</w:t>
       </w:r>
       <w:r>
         <w:rPr>
@@ -8864,15 +8775,7 @@
         <w:ind w:left="720"/>
       </w:pPr>
       <w:r>
-        <w:t xml:space="preserve">We know from the SUVAT calculations that after 2.4 </w:t>
-      </w:r>
-      <w:proofErr w:type="gramStart"/>
-      <w:r>
-        <w:t>seconds,</w:t>
-      </w:r>
-      <w:proofErr w:type="gramEnd"/>
-      <w:r>
-        <w:t xml:space="preserve"> a constant acceleration of 2 m/s should result in an end position of:</w:t>
+        <w:t>We know from the SUVAT calculations that after 2.4 seconds, a constant acceleration of 2 m/s should result in an end position of:</w:t>
       </w:r>
     </w:p>
     <w:p>
@@ -9151,6 +9054,42 @@
     </w:p>
     <w:p>
       <w:r>
+        <w:t>Collision detection is extremely important in many computer systems, being a “fundamental problem in computer animation, computer graphics, physically-based modelling, and robotics.” [</w:t>
+      </w:r>
+      <w:hyperlink r:id="rId16" w:anchor=":~:text=Collision%20detection%20is%20a%20fundamental,interactions%20in%20the%20simulated%20environments." w:history="1">
+        <w:r>
+          <w:rPr>
+            <w:rStyle w:val="Hyperlink"/>
+          </w:rPr>
+          <w:t>X</w:t>
+        </w:r>
+      </w:hyperlink>
+      <w:r>
+        <w:t>] It is easy to think that if you have two circles on the screen, the computer should know whether or not they are touching or not but instead a series of equations is needed, as well as different types and phases of collision detection for the purposes of accuracy and efficiency. Anytime the mouse is moved in a program or webpage there is most likely a function in the background tracking exactly where the mouse is and whether it is within the bounds of another element.</w:t>
+      </w:r>
+    </w:p>
+    <w:p>
+      <w:r>
+        <w:t xml:space="preserve">Just as important is collision resolution. As an example, if you watched </w:t>
+      </w:r>
+      <w:r>
+        <w:t xml:space="preserve">a simulation of </w:t>
+      </w:r>
+      <w:r>
+        <w:t>two cars collid</w:t>
+      </w:r>
+      <w:r>
+        <w:t>ing</w:t>
+      </w:r>
+      <w:r>
+        <w:t xml:space="preserve"> at high speed you could easily tell at what point the cars collided. However, there is a good chance that you would not be able to tell exactly how the cars would act afterwards. Many factors need to be considered. How fast was each car going? </w:t>
+      </w:r>
+      <w:r>
+        <w:t>What direction was each car travelling? What material are they driving on? How much does each car weigh? The job of the simulation in this case, would be to take all these factors into consideration and calculate the trajectory of each car after the collision.</w:t>
+      </w:r>
+    </w:p>
+    <w:p>
+      <w:r>
         <w:t>There are three types of collision detection needed for the project, rectangle to rectangle, circle to circle and rectangle to circle. There are multiple methods for collision detection and for each I</w:t>
       </w:r>
       <w:r>
@@ -9195,7 +9134,11 @@
         <w:t>collisions” [</w:t>
       </w:r>
       <w:r>
-        <w:t xml:space="preserve">X] and that the principles are taught with minimal math. This was a great starting point </w:t>
+        <w:t xml:space="preserve">X] and that </w:t>
+      </w:r>
+      <w:r>
+        <w:lastRenderedPageBreak/>
+        <w:t xml:space="preserve">the principles are taught with minimal math. This was a great starting point </w:t>
       </w:r>
       <w:r>
         <w:t>and</w:t>
@@ -9265,11 +9208,93 @@
     </w:p>
     <w:p>
       <w:pPr>
+        <w:jc w:val="center"/>
+        <w:rPr>
+          <w:noProof/>
+        </w:rPr>
+      </w:pPr>
+      <w:r>
+        <w:rPr>
+          <w:noProof/>
+        </w:rPr>
+        <w:drawing>
+          <wp:inline distT="0" distB="0" distL="0" distR="0" wp14:anchorId="73C3C5B8" wp14:editId="38852193">
+            <wp:extent cx="2609850" cy="1790700"/>
+            <wp:effectExtent l="0" t="0" r="0" b="0"/>
+            <wp:docPr id="13" name="Picture 13" descr="A picture containing wall&#10;&#10;Description automatically generated"/>
+            <wp:cNvGraphicFramePr>
+              <a:graphicFrameLocks xmlns:a="http://schemas.openxmlformats.org/drawingml/2006/main" noChangeAspect="1"/>
+            </wp:cNvGraphicFramePr>
+            <a:graphic xmlns:a="http://schemas.openxmlformats.org/drawingml/2006/main">
+              <a:graphicData uri="http://schemas.openxmlformats.org/drawingml/2006/picture">
+                <pic:pic xmlns:pic="http://schemas.openxmlformats.org/drawingml/2006/picture">
+                  <pic:nvPicPr>
+                    <pic:cNvPr id="13" name="Picture 13" descr="A picture containing wall&#10;&#10;Description automatically generated"/>
+                    <pic:cNvPicPr/>
+                  </pic:nvPicPr>
+                  <pic:blipFill rotWithShape="1">
+                    <a:blip r:embed="rId17" cstate="print">
+                      <a:extLst>
+                        <a:ext uri="{28A0092B-C50C-407E-A947-70E740481C1C}">
+                          <a14:useLocalDpi xmlns:a14="http://schemas.microsoft.com/office/drawing/2010/main" val="0"/>
+                        </a:ext>
+                      </a:extLst>
+                    </a:blip>
+                    <a:srcRect l="6688" t="11347" r="13646" b="9650"/>
+                    <a:stretch/>
+                  </pic:blipFill>
+                  <pic:spPr bwMode="auto">
+                    <a:xfrm>
+                      <a:off x="0" y="0"/>
+                      <a:ext cx="2614380" cy="1793808"/>
+                    </a:xfrm>
+                    <a:prstGeom prst="rect">
+                      <a:avLst/>
+                    </a:prstGeom>
+                    <a:ln>
+                      <a:noFill/>
+                    </a:ln>
+                    <a:extLst>
+                      <a:ext uri="{53640926-AAD7-44D8-BBD7-CCE9431645EC}">
+                        <a14:shadowObscured xmlns:a14="http://schemas.microsoft.com/office/drawing/2010/main"/>
+                      </a:ext>
+                    </a:extLst>
+                  </pic:spPr>
+                </pic:pic>
+              </a:graphicData>
+            </a:graphic>
+          </wp:inline>
+        </w:drawing>
+      </w:r>
+    </w:p>
+    <w:p>
+      <w:pPr>
+        <w:jc w:val="center"/>
+      </w:pPr>
+      <w:r>
+        <w:t>Figure 2.5 – Circle/Circle Collision</w:t>
+      </w:r>
+      <w:r>
+        <w:t xml:space="preserve"> [</w:t>
+      </w:r>
+      <w:hyperlink r:id="rId18" w:history="1">
+        <w:r>
+          <w:rPr>
+            <w:rStyle w:val="Hyperlink"/>
+          </w:rPr>
+          <w:t>X</w:t>
+        </w:r>
+      </w:hyperlink>
+      <w:r>
+        <w:t>]</w:t>
+      </w:r>
+    </w:p>
+    <w:p>
+      <w:pPr>
         <w:pStyle w:val="Heading3"/>
       </w:pPr>
       <w:bookmarkStart w:id="30" w:name="_Toc69864782"/>
       <w:r>
-        <w:lastRenderedPageBreak/>
         <w:t>2.3.</w:t>
       </w:r>
       <w:r>
@@ -9284,11 +9309,9 @@
       <w:r>
         <w:t xml:space="preserve">If you have two rectangles A and B, here are the checks you </w:t>
       </w:r>
-      <w:proofErr w:type="gramStart"/>
-      <w:r>
-        <w:t>have to</w:t>
-      </w:r>
-      <w:proofErr w:type="gramEnd"/>
+      <w:r>
+        <w:t>must</w:t>
+      </w:r>
       <w:r>
         <w:t xml:space="preserve"> do to detect whether they are colliding.</w:t>
       </w:r>
@@ -9453,6 +9476,7 @@
         </w:numPr>
       </w:pPr>
       <w:r>
+        <w:lastRenderedPageBreak/>
         <w:t>DistanceY = Circle Centre</w:t>
       </w:r>
       <w:r>
@@ -9694,15 +9718,7 @@
     </w:p>
     <w:p>
       <w:r>
-        <w:t xml:space="preserve">C++ is a compiled language, meaning it is much faster than other languages and offers much greater control due to being a </w:t>
-      </w:r>
-      <w:proofErr w:type="gramStart"/>
-      <w:r>
-        <w:t>strongly-typed</w:t>
-      </w:r>
-      <w:proofErr w:type="gramEnd"/>
-      <w:r>
-        <w:t xml:space="preserve"> unsafe language. As cplusplus.com forum user, Albatross states</w:t>
+        <w:t>C++ is a compiled language, meaning it is much faster than other languages and offers much greater control due to being a strongly-typed unsafe language. As cplusplus.com forum user, Albatross states</w:t>
       </w:r>
       <w:r>
         <w:t>:</w:t>
@@ -9723,25 +9739,24 @@
           <w:color w:val="000000"/>
           <w:shd w:val="clear" w:color="auto" w:fill="FFFFFF"/>
         </w:rPr>
-        <w:t xml:space="preserve">C++ is a language that expects the programmer to know what he or she is </w:t>
-      </w:r>
-      <w:proofErr w:type="gramStart"/>
-      <w:r>
+        <w:t xml:space="preserve">C++ is a language that expects the programmer to know what he or she is doing, but allows for incredible amounts of control as a result. [x] </w:t>
+      </w:r>
+    </w:p>
+    <w:p>
+      <w:pPr>
         <w:rPr>
           <w:rFonts w:cs="Times New Roman"/>
           <w:color w:val="000000"/>
           <w:shd w:val="clear" w:color="auto" w:fill="FFFFFF"/>
         </w:rPr>
-        <w:t>doing, but</w:t>
-      </w:r>
-      <w:proofErr w:type="gramEnd"/>
+      </w:pPr>
       <w:r>
         <w:rPr>
           <w:rFonts w:cs="Times New Roman"/>
           <w:color w:val="000000"/>
           <w:shd w:val="clear" w:color="auto" w:fill="FFFFFF"/>
         </w:rPr>
-        <w:t xml:space="preserve"> allows for incredible amounts of control as a result. [x] </w:t>
+        <w:t xml:space="preserve">The language also supports dynamic type checking, which has helped create the collision classes. </w:t>
       </w:r>
     </w:p>
     <w:p>
@@ -9758,24 +9773,23 @@
           <w:color w:val="000000"/>
           <w:shd w:val="clear" w:color="auto" w:fill="FFFFFF"/>
         </w:rPr>
-        <w:t xml:space="preserve">The language also supports dynamic type checking, which has helped create the collision classes. </w:t>
-      </w:r>
-    </w:p>
-    <w:p>
-      <w:pPr>
+        <w:t>Java</w:t>
+      </w:r>
+      <w:r>
         <w:rPr>
           <w:rFonts w:cs="Times New Roman"/>
           <w:color w:val="000000"/>
           <w:shd w:val="clear" w:color="auto" w:fill="FFFFFF"/>
         </w:rPr>
-      </w:pPr>
+        <w:t>'</w:t>
+      </w:r>
       <w:r>
         <w:rPr>
           <w:rFonts w:cs="Times New Roman"/>
           <w:color w:val="000000"/>
           <w:shd w:val="clear" w:color="auto" w:fill="FFFFFF"/>
         </w:rPr>
-        <w:t>Java</w:t>
+        <w:t xml:space="preserve">s garbage collection system constantly checks whether memory is still in use, whereas C++ trusts the programmer </w:t>
       </w:r>
       <w:r>
         <w:rPr>
@@ -9783,7 +9797,7 @@
           <w:color w:val="000000"/>
           <w:shd w:val="clear" w:color="auto" w:fill="FFFFFF"/>
         </w:rPr>
-        <w:t>'</w:t>
+        <w:t>only to</w:t>
       </w:r>
       <w:r>
         <w:rPr>
@@ -9791,15 +9805,17 @@
           <w:color w:val="000000"/>
           <w:shd w:val="clear" w:color="auto" w:fill="FFFFFF"/>
         </w:rPr>
-        <w:t xml:space="preserve">s garbage collection system constantly checks whether memory is still in use, whereas C++ trusts the programmer </w:t>
-      </w:r>
+        <w:t xml:space="preserve"> allocate and use what they need to. In a simulation where there are many calculations taking place every frame, this is rather important.</w:t>
+      </w:r>
+    </w:p>
+    <w:p>
       <w:r>
         <w:rPr>
           <w:rFonts w:cs="Times New Roman"/>
           <w:color w:val="000000"/>
           <w:shd w:val="clear" w:color="auto" w:fill="FFFFFF"/>
         </w:rPr>
-        <w:t>only to</w:t>
+        <w:t xml:space="preserve">SFML, which provides the GUI for the project, was also primarily created for the C and .NET languages, which helped in the </w:t>
       </w:r>
       <w:r>
         <w:rPr>
@@ -9807,144 +9823,140 @@
           <w:color w:val="000000"/>
           <w:shd w:val="clear" w:color="auto" w:fill="FFFFFF"/>
         </w:rPr>
-        <w:t xml:space="preserve"> allocate and use what they need to. In a simulation where there are many calculations taking place every frame, this is rather important.</w:t>
-      </w:r>
-    </w:p>
-    <w:p>
+        <w:t>decision-making</w:t>
+      </w:r>
       <w:r>
         <w:rPr>
           <w:rFonts w:cs="Times New Roman"/>
           <w:color w:val="000000"/>
           <w:shd w:val="clear" w:color="auto" w:fill="FFFFFF"/>
         </w:rPr>
-        <w:t xml:space="preserve">SFML, which provides the GUI for the project, was also primarily created for the C and .NET languages, which helped in the </w:t>
-      </w:r>
-      <w:r>
+        <w:t xml:space="preserve"> process.</w:t>
+      </w:r>
+    </w:p>
+    <w:p>
+      <w:pPr>
+        <w:pStyle w:val="Heading3"/>
+      </w:pPr>
+      <w:bookmarkStart w:id="41" w:name="_Toc69864793"/>
+      <w:r>
+        <w:t>3.3.2 Visual Studio 2019</w:t>
+      </w:r>
+      <w:bookmarkEnd w:id="41"/>
+    </w:p>
+    <w:p>
+      <w:r>
+        <w:t xml:space="preserve">Visual Studio </w:t>
+      </w:r>
+      <w:r>
+        <w:t xml:space="preserve">(VS) </w:t>
+      </w:r>
+      <w:r>
+        <w:t xml:space="preserve">was my IDE of choice as I have used it many times for previous projects I have undertaken. The inbuilt IntelliSense feature has saved hours that </w:t>
+      </w:r>
+      <w:r>
+        <w:t>would have</w:t>
+      </w:r>
+      <w:r>
+        <w:t xml:space="preserve"> been spent searching through </w:t>
+      </w:r>
+      <w:r>
+        <w:t xml:space="preserve">class </w:t>
+      </w:r>
+      <w:r>
+        <w:t xml:space="preserve">documentation by providing a robust code-completion aid. </w:t>
+      </w:r>
+      <w:r>
+        <w:t xml:space="preserve">The debugger is also the best I have used and has been very useful to me throughout the year. Git integration out of the box has also made source control and backing up the project a swift process. </w:t>
+      </w:r>
+    </w:p>
+    <w:p>
+      <w:pPr>
+        <w:pStyle w:val="Heading3"/>
+      </w:pPr>
+      <w:bookmarkStart w:id="42" w:name="_Toc69864794"/>
+      <w:r>
+        <w:t>3.3.3 Eigen</w:t>
+      </w:r>
+      <w:bookmarkEnd w:id="42"/>
+    </w:p>
+    <w:p>
+      <w:r>
+        <w:t>The Eigen header library was used for Vector2 representation and calculations. This was needed for representing positions and the forces used on elements of the simulation. I was tempted to create my own vector class</w:t>
+      </w:r>
+      <w:r>
+        <w:t>;</w:t>
+      </w:r>
+      <w:r>
+        <w:t xml:space="preserve"> however, it seemed more sensible to use a simple header library and fill in the blanks where needed as the time would be better spent elsewhere.</w:t>
+      </w:r>
+    </w:p>
+    <w:p>
+      <w:pPr>
+        <w:pStyle w:val="Heading3"/>
+      </w:pPr>
+      <w:bookmarkStart w:id="43" w:name="_Toc69864795"/>
+      <w:r>
+        <w:t>3.3.4 SFML</w:t>
+      </w:r>
+      <w:bookmarkEnd w:id="43"/>
+    </w:p>
+    <w:p>
+      <w:pPr>
         <w:rPr>
           <w:rFonts w:cs="Times New Roman"/>
-          <w:color w:val="000000"/>
-          <w:shd w:val="clear" w:color="auto" w:fill="FFFFFF"/>
-        </w:rPr>
-        <w:t>decision-making</w:t>
-      </w:r>
+        </w:rPr>
+      </w:pPr>
       <w:r>
         <w:rPr>
           <w:rFonts w:cs="Times New Roman"/>
-          <w:color w:val="000000"/>
-          <w:shd w:val="clear" w:color="auto" w:fill="FFFFFF"/>
-        </w:rPr>
-        <w:t xml:space="preserve"> process.</w:t>
-      </w:r>
-    </w:p>
-    <w:p>
-      <w:pPr>
-        <w:pStyle w:val="Heading3"/>
-      </w:pPr>
-      <w:bookmarkStart w:id="41" w:name="_Toc69864793"/>
-      <w:r>
-        <w:t>3.3.2 Visual Studio 2019</w:t>
-      </w:r>
-      <w:bookmarkEnd w:id="41"/>
-    </w:p>
-    <w:p>
-      <w:r>
-        <w:t xml:space="preserve">Visual Studio </w:t>
-      </w:r>
-      <w:r>
-        <w:t xml:space="preserve">(VS) </w:t>
-      </w:r>
-      <w:r>
-        <w:t xml:space="preserve">was my IDE of choice as I have used it many times for previous projects I have undertaken. The inbuilt IntelliSense feature has saved hours that </w:t>
-      </w:r>
-      <w:r>
-        <w:t>would have</w:t>
-      </w:r>
-      <w:r>
-        <w:t xml:space="preserve"> been spent searching through </w:t>
-      </w:r>
-      <w:r>
-        <w:t xml:space="preserve">class </w:t>
-      </w:r>
-      <w:r>
-        <w:t xml:space="preserve">documentation by providing a robust code-completion aid. </w:t>
-      </w:r>
-      <w:r>
-        <w:t xml:space="preserve">The debugger is also the best I have used and has been very useful to me throughout the year. Git integration out of the box has also made source control and backing up the project a swift process. </w:t>
-      </w:r>
-    </w:p>
-    <w:p>
-      <w:pPr>
-        <w:pStyle w:val="Heading3"/>
-      </w:pPr>
-      <w:bookmarkStart w:id="42" w:name="_Toc69864794"/>
-      <w:r>
-        <w:t>3.3.3 Eigen</w:t>
-      </w:r>
-      <w:bookmarkEnd w:id="42"/>
-    </w:p>
-    <w:p>
-      <w:r>
-        <w:t>The Eigen header library was used for Vector2 representation and calculations. This was needed for representing positions and the forces used on elements of the simulation. I was tempted to create my own vector class</w:t>
-      </w:r>
-      <w:r>
-        <w:t>;</w:t>
-      </w:r>
-      <w:r>
-        <w:t xml:space="preserve"> however, it seemed more sensible to use a simple header library and fill in the blanks where needed as the time would be better spent elsewhere.</w:t>
-      </w:r>
-    </w:p>
-    <w:p>
-      <w:pPr>
-        <w:pStyle w:val="Heading3"/>
-      </w:pPr>
-      <w:bookmarkStart w:id="43" w:name="_Toc69864795"/>
-      <w:r>
-        <w:t>3.3.4 SFML</w:t>
-      </w:r>
-      <w:bookmarkEnd w:id="43"/>
-    </w:p>
-    <w:p>
-      <w:pPr>
+        </w:rPr>
+        <w:t xml:space="preserve">Simple and Fast Multimedia Library provides the ability to apply a simple interface to Windows applications to help with </w:t>
+      </w:r>
+      <w:r>
         <w:rPr>
           <w:rFonts w:cs="Times New Roman"/>
         </w:rPr>
-      </w:pPr>
+        <w:t xml:space="preserve">the </w:t>
+      </w:r>
       <w:r>
         <w:rPr>
           <w:rFonts w:cs="Times New Roman"/>
         </w:rPr>
-        <w:t xml:space="preserve">Simple and Fast Multimedia Library provides the ability to apply a simple interface to Windows applications to help with </w:t>
+        <w:t>development of games. There are five modules within the library, of which I used three. These three were the system, window</w:t>
       </w:r>
       <w:r>
         <w:rPr>
           <w:rFonts w:cs="Times New Roman"/>
         </w:rPr>
-        <w:t xml:space="preserve">the </w:t>
+        <w:t>,</w:t>
       </w:r>
       <w:r>
         <w:rPr>
           <w:rFonts w:cs="Times New Roman"/>
         </w:rPr>
-        <w:t>development of games. There are five modules within the library, of which I used three. These three were the system, window</w:t>
+        <w:t xml:space="preserve"> and graphic modules.</w:t>
       </w:r>
       <w:r>
         <w:rPr>
           <w:rFonts w:cs="Times New Roman"/>
         </w:rPr>
-        <w:t>,</w:t>
-      </w:r>
-      <w:r>
+        <w:t xml:space="preserve"> </w:t>
+      </w:r>
+    </w:p>
+    <w:p>
+      <w:pPr>
         <w:rPr>
           <w:rFonts w:cs="Times New Roman"/>
         </w:rPr>
-        <w:t xml:space="preserve"> and graphic modules.</w:t>
-      </w:r>
-      <w:r>
+      </w:pPr>
+    </w:p>
+    <w:p>
+      <w:pPr>
         <w:rPr>
           <w:rFonts w:cs="Times New Roman"/>
         </w:rPr>
-        <w:t xml:space="preserve"> </w:t>
-      </w:r>
+      </w:pPr>
     </w:p>
     <w:p>
       <w:pPr>
@@ -9983,45 +9995,11 @@
     </w:p>
     <w:p>
       <w:pPr>
-        <w:rPr>
-          <w:rFonts w:cs="Times New Roman"/>
-        </w:rPr>
-      </w:pPr>
-    </w:p>
-    <w:p>
-      <w:pPr>
-        <w:rPr>
-          <w:rFonts w:cs="Times New Roman"/>
-        </w:rPr>
-      </w:pPr>
-    </w:p>
-    <w:p>
-      <w:pPr>
-        <w:rPr>
-          <w:rFonts w:cs="Times New Roman"/>
-        </w:rPr>
-      </w:pPr>
-    </w:p>
-    <w:p>
-      <w:pPr>
-        <w:rPr>
-          <w:rFonts w:cs="Times New Roman"/>
-        </w:rPr>
-      </w:pPr>
-    </w:p>
-    <w:p>
-      <w:pPr>
-        <w:rPr>
-          <w:rFonts w:cs="Times New Roman"/>
-        </w:rPr>
-      </w:pPr>
-    </w:p>
-    <w:p>
-      <w:pPr>
         <w:pStyle w:val="Heading2"/>
       </w:pPr>
       <w:bookmarkStart w:id="44" w:name="_Toc69864796"/>
       <w:r>
+        <w:lastRenderedPageBreak/>
         <w:t>3.4 Application Development</w:t>
       </w:r>
       <w:r>
@@ -10120,15 +10098,7 @@
         <w:t>The constructor of the algorithm class then sets the respective properties from these parameters.</w:t>
       </w:r>
       <w:r>
-        <w:t xml:space="preserve"> The constructor then calls the ‘</w:t>
-      </w:r>
-      <w:proofErr w:type="gramStart"/>
-      <w:r>
-        <w:t>computeAlgorithm(</w:t>
-      </w:r>
-      <w:proofErr w:type="gramEnd"/>
-      <w:r>
-        <w:t>)’ method which calls each algorithm function in the following order.</w:t>
+        <w:t xml:space="preserve"> The constructor then calls the ‘computeAlgorithm()’ method which calls each algorithm function in the following order.</w:t>
       </w:r>
     </w:p>
     <w:p>
@@ -10183,15 +10153,7 @@
     </w:p>
     <w:p>
       <w:r>
-        <w:t>These methods check the corresponding type properties and call the respective function. For example, if the mutation_ parameter was set to swap mutation, mutationProcess would call the ‘</w:t>
-      </w:r>
-      <w:proofErr w:type="gramStart"/>
-      <w:r>
-        <w:t>mutationSwap(</w:t>
-      </w:r>
-      <w:proofErr w:type="gramEnd"/>
-      <w:r>
-        <w:t>)’ function.</w:t>
+        <w:t>These methods check the corresponding type properties and call the respective function. For example, if the mutation_ parameter was set to swap mutation, mutationProcess would call the ‘mutationSwap()’ function.</w:t>
       </w:r>
     </w:p>
     <w:p>
@@ -10222,7 +10184,6 @@
         </w:rPr>
         <w:t xml:space="preserve"> (mutation_ == </w:t>
       </w:r>
-      <w:proofErr w:type="gramStart"/>
       <w:r>
         <w:rPr>
           <w:rFonts w:ascii="Consolas" w:hAnsi="Consolas" w:cs="Consolas"/>
@@ -10241,7 +10202,6 @@
         </w:rPr>
         <w:t>::</w:t>
       </w:r>
-      <w:proofErr w:type="gramEnd"/>
       <w:r>
         <w:rPr>
           <w:rFonts w:ascii="Consolas" w:hAnsi="Consolas" w:cs="Consolas"/>
@@ -10279,11 +10239,9 @@
       <w:pPr>
         <w:pStyle w:val="Heading4"/>
       </w:pPr>
-      <w:proofErr w:type="spellStart"/>
       <w:r>
         <w:t>selectionRouletteWheel</w:t>
       </w:r>
-      <w:proofErr w:type="spellEnd"/>
     </w:p>
     <w:p>
       <w:r>
@@ -10298,47 +10256,47 @@
         <w:pStyle w:val="Heading4"/>
       </w:pPr>
       <w:r>
+        <w:t>selectionTournament</w:t>
+      </w:r>
+    </w:p>
+    <w:p>
+      <w:r>
+        <w:t>This function first loops through the number of participants in a tournament (the tournament size) and adds that number of random organisms from the population to a temporary vector. This vector is then sorted by the fitness values of the organisms within</w:t>
+      </w:r>
+      <w:r>
+        <w:t>.</w:t>
+      </w:r>
+      <w:r>
+        <w:t xml:space="preserve"> </w:t>
+      </w:r>
+      <w:r>
+        <w:t>Finally, the</w:t>
+      </w:r>
+      <w:r>
+        <w:t xml:space="preserve"> </w:t>
+      </w:r>
+      <w:r>
+        <w:t>N</w:t>
+      </w:r>
+      <w:r>
+        <w:t xml:space="preserve"> fittes</w:t>
+      </w:r>
+      <w:r>
+        <w:t>t organisms</w:t>
+      </w:r>
+      <w:r>
+        <w:t xml:space="preserve"> from that vector</w:t>
+      </w:r>
+      <w:r>
+        <w:t xml:space="preserve"> are added to the list of organisms to be mated and placed in the next generation, where N is the number of survivors. Both the tournament size and survivor amount can be modified. </w:t>
+      </w:r>
+    </w:p>
+    <w:p>
+      <w:pPr>
+        <w:pStyle w:val="Heading4"/>
+      </w:pPr>
+      <w:r>
         <w:lastRenderedPageBreak/>
-        <w:t>selectionTournament</w:t>
-      </w:r>
-    </w:p>
-    <w:p>
-      <w:r>
-        <w:t>This function first loops through the number of participants in a tournament (the tournament size) and adds that number of random organisms from the population to a temporary vector. This vector is then sorted by the fitness values of the organisms within</w:t>
-      </w:r>
-      <w:r>
-        <w:t>.</w:t>
-      </w:r>
-      <w:r>
-        <w:t xml:space="preserve"> </w:t>
-      </w:r>
-      <w:r>
-        <w:t>Finally, the</w:t>
-      </w:r>
-      <w:r>
-        <w:t xml:space="preserve"> </w:t>
-      </w:r>
-      <w:r>
-        <w:t>N</w:t>
-      </w:r>
-      <w:r>
-        <w:t xml:space="preserve"> fittes</w:t>
-      </w:r>
-      <w:r>
-        <w:t>t organisms</w:t>
-      </w:r>
-      <w:r>
-        <w:t xml:space="preserve"> from that vector</w:t>
-      </w:r>
-      <w:r>
-        <w:t xml:space="preserve"> are added to the list of organisms to be mated and placed in the next generation, where N is the number of survivors. Both the tournament size and survivor amount can be modified. </w:t>
-      </w:r>
-    </w:p>
-    <w:p>
-      <w:pPr>
-        <w:pStyle w:val="Heading4"/>
-      </w:pPr>
-      <w:r>
         <w:t>selectionRandom</w:t>
       </w:r>
     </w:p>
@@ -10386,7 +10344,7 @@
                     </pic:cNvPicPr>
                   </pic:nvPicPr>
                   <pic:blipFill>
-                    <a:blip r:embed="rId16">
+                    <a:blip r:embed="rId19">
                       <a:extLst>
                         <a:ext uri="{28A0092B-C50C-407E-A947-70E740481C1C}">
                           <a14:useLocalDpi xmlns:a14="http://schemas.microsoft.com/office/drawing/2010/main" val="0"/>
@@ -10416,6 +10374,14 @@
             </a:graphic>
           </wp:inline>
         </w:drawing>
+      </w:r>
+    </w:p>
+    <w:p>
+      <w:pPr>
+        <w:jc w:val="center"/>
+      </w:pPr>
+      <w:r>
+        <w:t>Figure 3.1 – Uniform Crossover [X]</w:t>
       </w:r>
     </w:p>
     <w:p>
@@ -10471,7 +10437,7 @@
                     </pic:cNvPicPr>
                   </pic:nvPicPr>
                   <pic:blipFill rotWithShape="1">
-                    <a:blip r:embed="rId17">
+                    <a:blip r:embed="rId20">
                       <a:extLst>
                         <a:ext uri="{28A0092B-C50C-407E-A947-70E740481C1C}">
                           <a14:useLocalDpi xmlns:a14="http://schemas.microsoft.com/office/drawing/2010/main" val="0"/>
@@ -10508,6 +10474,20 @@
     </w:p>
     <w:p>
       <w:pPr>
+        <w:jc w:val="center"/>
+        <w:rPr>
+          <w:noProof/>
+        </w:rPr>
+      </w:pPr>
+      <w:r>
+        <w:rPr>
+          <w:noProof/>
+        </w:rPr>
+        <w:t>Figure 3.2 – Single Point Crossover [X]</w:t>
+      </w:r>
+    </w:p>
+    <w:p>
+      <w:pPr>
         <w:pStyle w:val="Heading4"/>
       </w:pPr>
       <w:r>
@@ -10542,7 +10522,7 @@
                     </pic:cNvPicPr>
                   </pic:nvPicPr>
                   <pic:blipFill rotWithShape="1">
-                    <a:blip r:embed="rId18">
+                    <a:blip r:embed="rId21">
                       <a:extLst>
                         <a:ext uri="{28A0092B-C50C-407E-A947-70E740481C1C}">
                           <a14:useLocalDpi xmlns:a14="http://schemas.microsoft.com/office/drawing/2010/main" val="0"/>
@@ -10579,6 +10559,14 @@
     </w:p>
     <w:p>
       <w:pPr>
+        <w:jc w:val="center"/>
+      </w:pPr>
+      <w:r>
+        <w:t>Figure 3.3 Multiple Point Crossover [X]</w:t>
+      </w:r>
+    </w:p>
+    <w:p>
+      <w:pPr>
         <w:pStyle w:val="Heading4"/>
       </w:pPr>
       <w:r>
@@ -10659,15 +10647,7 @@
     </w:p>
     <w:p>
       <w:r>
-        <w:t xml:space="preserve">Each simulation object stores its own collider object. Colliders have </w:t>
-      </w:r>
-      <w:proofErr w:type="gramStart"/>
-      <w:r>
-        <w:t>a number of</w:t>
-      </w:r>
-      <w:proofErr w:type="gramEnd"/>
-      <w:r>
-        <w:t xml:space="preserve"> properties and methods which aid in detecting collisions between objects. The properties include:</w:t>
+        <w:t>Each simulation object stores its own collider object. Colliders have a number of properties and methods which aid in detecting collisions between objects. The properties include:</w:t>
       </w:r>
     </w:p>
     <w:p>
@@ -11213,7 +11193,14 @@
           <w:sz w:val="20"/>
           <w:szCs w:val="20"/>
         </w:rPr>
-        <w:t xml:space="preserve">[1] – Bacardit, J 2020, </w:t>
+        <w:t>[</w:t>
+      </w:r>
+      <w:r>
+        <w:rPr>
+          <w:sz w:val="20"/>
+          <w:szCs w:val="20"/>
+        </w:rPr>
+        <w:t xml:space="preserve">1] – Bacardit, J 2020, </w:t>
       </w:r>
       <w:r>
         <w:rPr>
@@ -11294,7 +11281,7 @@
         </w:rPr>
         <w:t xml:space="preserve"> January 2021, &lt;</w:t>
       </w:r>
-      <w:hyperlink r:id="rId19" w:history="1">
+      <w:hyperlink r:id="rId22" w:history="1">
         <w:r>
           <w:rPr>
             <w:rStyle w:val="Hyperlink"/>
@@ -11357,7 +11344,7 @@
         </w:rPr>
         <w:t xml:space="preserve"> January 2021, &lt;</w:t>
       </w:r>
-      <w:hyperlink r:id="rId20" w:history="1">
+      <w:hyperlink r:id="rId23" w:history="1">
         <w:r>
           <w:rPr>
             <w:rStyle w:val="Hyperlink"/>
@@ -11420,7 +11407,7 @@
         </w:rPr>
         <w:t xml:space="preserve"> December 2020, &lt;</w:t>
       </w:r>
-      <w:hyperlink r:id="rId21" w:history="1">
+      <w:hyperlink r:id="rId24" w:history="1">
         <w:r>
           <w:rPr>
             <w:rStyle w:val="Hyperlink"/>
@@ -11515,9 +11502,473 @@
         <w:t xml:space="preserve"> vol. 2, no. 3, pp. 25-32.</w:t>
       </w:r>
     </w:p>
-    <w:p/>
+    <w:p>
+      <w:pPr>
+        <w:rPr>
+          <w:sz w:val="20"/>
+          <w:szCs w:val="20"/>
+        </w:rPr>
+      </w:pPr>
+      <w:r>
+        <w:rPr>
+          <w:sz w:val="20"/>
+          <w:szCs w:val="20"/>
+        </w:rPr>
+        <w:t>[X] - TomsPlanner. 2009. </w:t>
+      </w:r>
+      <w:r>
+        <w:rPr>
+          <w:i/>
+          <w:iCs/>
+          <w:sz w:val="20"/>
+          <w:szCs w:val="20"/>
+        </w:rPr>
+        <w:t>Tom's Planner - Gantt charts for the rest of us.</w:t>
+      </w:r>
+      <w:r>
+        <w:rPr>
+          <w:sz w:val="20"/>
+          <w:szCs w:val="20"/>
+        </w:rPr>
+        <w:t xml:space="preserve"> [online] Available at: </w:t>
+      </w:r>
+      <w:hyperlink r:id="rId25" w:history="1">
+        <w:r>
+          <w:rPr>
+            <w:rStyle w:val="Hyperlink"/>
+            <w:sz w:val="20"/>
+            <w:szCs w:val="20"/>
+          </w:rPr>
+          <w:t>https://www.tomsplanner.com/</w:t>
+        </w:r>
+      </w:hyperlink>
+      <w:r>
+        <w:rPr>
+          <w:sz w:val="20"/>
+          <w:szCs w:val="20"/>
+        </w:rPr>
+        <w:t>.</w:t>
+      </w:r>
+    </w:p>
+    <w:p>
+      <w:pPr>
+        <w:rPr>
+          <w:sz w:val="20"/>
+          <w:szCs w:val="20"/>
+        </w:rPr>
+      </w:pPr>
+      <w:r>
+        <w:rPr>
+          <w:sz w:val="20"/>
+          <w:szCs w:val="20"/>
+        </w:rPr>
+        <w:t>[X] - Eiben, A. and Smith, J., 2015. </w:t>
+      </w:r>
+      <w:r>
+        <w:rPr>
+          <w:i/>
+          <w:iCs/>
+          <w:sz w:val="20"/>
+          <w:szCs w:val="20"/>
+        </w:rPr>
+        <w:t>Introduction to Evolutionary Computing (Natural Computing Series)</w:t>
+      </w:r>
+      <w:r>
+        <w:rPr>
+          <w:sz w:val="20"/>
+          <w:szCs w:val="20"/>
+        </w:rPr>
+        <w:t>. 2nd ed. Heidelberg: Springer, pp.13-14.</w:t>
+      </w:r>
+    </w:p>
+    <w:p>
+      <w:pPr>
+        <w:rPr>
+          <w:sz w:val="20"/>
+          <w:szCs w:val="20"/>
+        </w:rPr>
+      </w:pPr>
+      <w:r>
+        <w:rPr>
+          <w:sz w:val="20"/>
+          <w:szCs w:val="20"/>
+        </w:rPr>
+        <w:t>[X] - Kumar, U., 2020. Genetic Algorithm. [Blog] </w:t>
+      </w:r>
+      <w:r>
+        <w:rPr>
+          <w:i/>
+          <w:iCs/>
+          <w:sz w:val="20"/>
+          <w:szCs w:val="20"/>
+        </w:rPr>
+        <w:t>Analytics Vidhya</w:t>
+      </w:r>
+      <w:r>
+        <w:rPr>
+          <w:sz w:val="20"/>
+          <w:szCs w:val="20"/>
+        </w:rPr>
+        <w:t>, Available at: &lt;</w:t>
+      </w:r>
+      <w:hyperlink r:id="rId26" w:history="1">
+        <w:r>
+          <w:rPr>
+            <w:rStyle w:val="Hyperlink"/>
+            <w:sz w:val="20"/>
+            <w:szCs w:val="20"/>
+          </w:rPr>
+          <w:t>https://medium.com/analytics-vidhya/genetic-algorithm-5aba4aac48f7</w:t>
+        </w:r>
+      </w:hyperlink>
+      <w:r>
+        <w:rPr>
+          <w:sz w:val="20"/>
+          <w:szCs w:val="20"/>
+        </w:rPr>
+        <w:t>&gt;.</w:t>
+      </w:r>
+    </w:p>
+    <w:p>
+      <w:pPr>
+        <w:rPr>
+          <w:sz w:val="20"/>
+          <w:szCs w:val="20"/>
+        </w:rPr>
+      </w:pPr>
+      <w:r>
+        <w:rPr>
+          <w:sz w:val="20"/>
+          <w:szCs w:val="20"/>
+        </w:rPr>
+        <w:t>[X] - Tutorials Point. n.d. </w:t>
+      </w:r>
+      <w:r>
+        <w:rPr>
+          <w:i/>
+          <w:iCs/>
+          <w:sz w:val="20"/>
+          <w:szCs w:val="20"/>
+        </w:rPr>
+        <w:t>Genetic Algorithms - Crossover</w:t>
+      </w:r>
+      <w:r>
+        <w:rPr>
+          <w:sz w:val="20"/>
+          <w:szCs w:val="20"/>
+        </w:rPr>
+        <w:t xml:space="preserve">. [online] Available at: </w:t>
+      </w:r>
+      <w:hyperlink r:id="rId27" w:history="1">
+        <w:r>
+          <w:rPr>
+            <w:rStyle w:val="Hyperlink"/>
+            <w:sz w:val="20"/>
+            <w:szCs w:val="20"/>
+          </w:rPr>
+          <w:t>https://www.tutorialspoint.com/genetic_algorithms/genetic_algorithms_parent_selection.htm</w:t>
+        </w:r>
+      </w:hyperlink>
+      <w:r>
+        <w:rPr>
+          <w:sz w:val="20"/>
+          <w:szCs w:val="20"/>
+        </w:rPr>
+        <w:t>.</w:t>
+      </w:r>
+    </w:p>
+    <w:p>
+      <w:pPr>
+        <w:rPr>
+          <w:sz w:val="20"/>
+          <w:szCs w:val="20"/>
+        </w:rPr>
+      </w:pPr>
+      <w:r>
+        <w:rPr>
+          <w:sz w:val="20"/>
+          <w:szCs w:val="20"/>
+        </w:rPr>
+        <w:t>[X] - Eiben, A. and Smith, J., 2015. </w:t>
+      </w:r>
+      <w:r>
+        <w:rPr>
+          <w:i/>
+          <w:iCs/>
+          <w:sz w:val="20"/>
+          <w:szCs w:val="20"/>
+        </w:rPr>
+        <w:t>Introduction to Evolutionary Computing (Natural Computing Series)</w:t>
+      </w:r>
+      <w:r>
+        <w:rPr>
+          <w:sz w:val="20"/>
+          <w:szCs w:val="20"/>
+        </w:rPr>
+        <w:t>. 2nd ed. Heidelberg: Springer, pp.53-54.</w:t>
+      </w:r>
+    </w:p>
+    <w:p>
+      <w:pPr>
+        <w:rPr>
+          <w:sz w:val="20"/>
+          <w:szCs w:val="20"/>
+        </w:rPr>
+      </w:pPr>
+      <w:r>
+        <w:rPr>
+          <w:sz w:val="20"/>
+          <w:szCs w:val="20"/>
+        </w:rPr>
+        <w:t>[X] - Nave, R., 2017. </w:t>
+      </w:r>
+      <w:r>
+        <w:rPr>
+          <w:i/>
+          <w:iCs/>
+          <w:sz w:val="20"/>
+          <w:szCs w:val="20"/>
+        </w:rPr>
+        <w:t>Newton's Laws</w:t>
+      </w:r>
+      <w:r>
+        <w:rPr>
+          <w:sz w:val="20"/>
+          <w:szCs w:val="20"/>
+        </w:rPr>
+        <w:t xml:space="preserve">. [online] Hyperphysics.phy-astr.gsu.edu. Available at: </w:t>
+      </w:r>
+      <w:hyperlink r:id="rId28" w:history="1">
+        <w:r>
+          <w:rPr>
+            <w:rStyle w:val="Hyperlink"/>
+            <w:sz w:val="20"/>
+            <w:szCs w:val="20"/>
+          </w:rPr>
+          <w:t>http://hyperphysics.phy-astr.gsu.edu/hbase/Newt.html</w:t>
+        </w:r>
+      </w:hyperlink>
+      <w:r>
+        <w:rPr>
+          <w:sz w:val="20"/>
+          <w:szCs w:val="20"/>
+        </w:rPr>
+        <w:t>. [Accessed 13 April 2020]</w:t>
+      </w:r>
+    </w:p>
+    <w:p>
+      <w:pPr>
+        <w:rPr>
+          <w:sz w:val="20"/>
+          <w:szCs w:val="20"/>
+        </w:rPr>
+      </w:pPr>
+      <w:r>
+        <w:rPr>
+          <w:sz w:val="20"/>
+          <w:szCs w:val="20"/>
+        </w:rPr>
+        <w:t>[X] - Davison, R 2020, </w:t>
+      </w:r>
+      <w:r>
+        <w:rPr>
+          <w:i/>
+          <w:iCs/>
+          <w:sz w:val="20"/>
+          <w:szCs w:val="20"/>
+        </w:rPr>
+        <w:t>Game Physics Part 2</w:t>
+      </w:r>
+      <w:r>
+        <w:rPr>
+          <w:sz w:val="20"/>
+          <w:szCs w:val="20"/>
+        </w:rPr>
+        <w:t>, lecture notes, Computer Science CSC3222, Newcastle University, delivered January 2021.</w:t>
+      </w:r>
+    </w:p>
+    <w:p>
+      <w:pPr>
+        <w:rPr>
+          <w:sz w:val="20"/>
+          <w:szCs w:val="20"/>
+        </w:rPr>
+      </w:pPr>
+      <w:r>
+        <w:rPr>
+          <w:sz w:val="20"/>
+          <w:szCs w:val="20"/>
+        </w:rPr>
+        <w:t>[X] - Ponamgi, M., Cohen, J. and Lin, M., 1995. </w:t>
+      </w:r>
+      <w:r>
+        <w:rPr>
+          <w:i/>
+          <w:iCs/>
+          <w:sz w:val="20"/>
+          <w:szCs w:val="20"/>
+        </w:rPr>
+        <w:t>Collision Detection for Virtual Environments and Simulations Using Incremental Computation</w:t>
+      </w:r>
+      <w:r>
+        <w:rPr>
+          <w:sz w:val="20"/>
+          <w:szCs w:val="20"/>
+        </w:rPr>
+        <w:t xml:space="preserve">. [online] Gamma.cs.unc.edu. Available at: </w:t>
+      </w:r>
+      <w:hyperlink r:id="rId29" w:anchor=":~:text=Collision%20detection%20is%20a%20fundamental,interactions%20in%20the%20simulated%20environments." w:history="1">
+        <w:r>
+          <w:rPr>
+            <w:rStyle w:val="Hyperlink"/>
+            <w:sz w:val="20"/>
+            <w:szCs w:val="20"/>
+          </w:rPr>
+          <w:t>http://gamma.cs.unc.edu/COLLISION_PON/collision.html#:~:text=Collision%20detection%20is%20a%20fundamental,interactions%20in%20the%20simulated%20environments.</w:t>
+        </w:r>
+      </w:hyperlink>
+      <w:r>
+        <w:rPr>
+          <w:sz w:val="20"/>
+          <w:szCs w:val="20"/>
+        </w:rPr>
+        <w:t>. [Accessed 21 April 2021].</w:t>
+      </w:r>
+    </w:p>
+    <w:p>
+      <w:pPr>
+        <w:rPr>
+          <w:sz w:val="20"/>
+          <w:szCs w:val="20"/>
+        </w:rPr>
+      </w:pPr>
+      <w:r>
+        <w:rPr>
+          <w:sz w:val="20"/>
+          <w:szCs w:val="20"/>
+        </w:rPr>
+        <w:t xml:space="preserve">[X] - </w:t>
+      </w:r>
+      <w:r>
+        <w:rPr>
+          <w:sz w:val="20"/>
+          <w:szCs w:val="20"/>
+        </w:rPr>
+        <w:t>Workman, K., n.d. </w:t>
+      </w:r>
+      <w:r>
+        <w:rPr>
+          <w:i/>
+          <w:iCs/>
+          <w:sz w:val="20"/>
+          <w:szCs w:val="20"/>
+        </w:rPr>
+        <w:t>Processing Collision Detection</w:t>
+      </w:r>
+      <w:r>
+        <w:rPr>
+          <w:sz w:val="20"/>
+          <w:szCs w:val="20"/>
+        </w:rPr>
+        <w:t xml:space="preserve">. [online] Happy Coding. Available at: </w:t>
+      </w:r>
+      <w:hyperlink r:id="rId30" w:history="1">
+        <w:r>
+          <w:rPr>
+            <w:rStyle w:val="Hyperlink"/>
+            <w:sz w:val="20"/>
+            <w:szCs w:val="20"/>
+          </w:rPr>
+          <w:t>https://happycoding.io/tutorials/processing/collision-detection</w:t>
+        </w:r>
+      </w:hyperlink>
+      <w:r>
+        <w:rPr>
+          <w:sz w:val="20"/>
+          <w:szCs w:val="20"/>
+        </w:rPr>
+        <w:t>.</w:t>
+      </w:r>
+      <w:r>
+        <w:rPr>
+          <w:sz w:val="20"/>
+          <w:szCs w:val="20"/>
+        </w:rPr>
+        <w:t xml:space="preserve"> </w:t>
+      </w:r>
+    </w:p>
+    <w:p>
+      <w:pPr>
+        <w:rPr>
+          <w:sz w:val="20"/>
+          <w:szCs w:val="20"/>
+        </w:rPr>
+      </w:pPr>
+      <w:r>
+        <w:rPr>
+          <w:sz w:val="20"/>
+          <w:szCs w:val="20"/>
+        </w:rPr>
+        <w:t xml:space="preserve">[X] - </w:t>
+      </w:r>
+      <w:r>
+        <w:rPr>
+          <w:sz w:val="20"/>
+          <w:szCs w:val="20"/>
+        </w:rPr>
+        <w:t>Cplusplus.com. n.d. </w:t>
+      </w:r>
+      <w:r>
+        <w:rPr>
+          <w:i/>
+          <w:iCs/>
+          <w:sz w:val="20"/>
+          <w:szCs w:val="20"/>
+        </w:rPr>
+        <w:t>A Brief Description - C++ Information</w:t>
+      </w:r>
+      <w:r>
+        <w:rPr>
+          <w:sz w:val="20"/>
+          <w:szCs w:val="20"/>
+        </w:rPr>
+        <w:t xml:space="preserve">. [online] Available at: </w:t>
+      </w:r>
+      <w:hyperlink r:id="rId31" w:history="1">
+        <w:r>
+          <w:rPr>
+            <w:rStyle w:val="Hyperlink"/>
+            <w:sz w:val="20"/>
+            <w:szCs w:val="20"/>
+          </w:rPr>
+          <w:t>https://www.cplusplus.com/info/description/</w:t>
+        </w:r>
+      </w:hyperlink>
+      <w:r>
+        <w:rPr>
+          <w:sz w:val="20"/>
+          <w:szCs w:val="20"/>
+        </w:rPr>
+        <w:t>.</w:t>
+      </w:r>
+    </w:p>
+    <w:p>
+      <w:pPr>
+        <w:rPr>
+          <w:sz w:val="20"/>
+          <w:szCs w:val="20"/>
+        </w:rPr>
+      </w:pPr>
+      <w:r>
+        <w:rPr>
+          <w:sz w:val="20"/>
+          <w:szCs w:val="20"/>
+        </w:rPr>
+        <w:t>[X] -</w:t>
+      </w:r>
+    </w:p>
     <w:sectPr>
-      <w:footerReference w:type="default" r:id="rId22"/>
+      <w:footerReference w:type="default" r:id="rId32"/>
       <w:pgSz w:w="11906" w:h="16838"/>
       <w:pgMar w:top="1440" w:right="1440" w:bottom="1440" w:left="1440" w:header="708" w:footer="708" w:gutter="0"/>
       <w:cols w:space="708"/>
@@ -15353,6 +15804,30 @@
       <w:bCs/>
     </w:rPr>
   </w:style>
+  <w:style w:type="character" w:styleId="UnresolvedMention">
+    <w:name w:val="Unresolved Mention"/>
+    <w:basedOn w:val="DefaultParagraphFont"/>
+    <w:uiPriority w:val="99"/>
+    <w:semiHidden/>
+    <w:unhideWhenUsed/>
+    <w:rsid w:val="00810C87"/>
+    <w:rPr>
+      <w:color w:val="605E5C"/>
+      <w:shd w:val="clear" w:color="auto" w:fill="E1DFDD"/>
+    </w:rPr>
+  </w:style>
+  <w:style w:type="character" w:styleId="FollowedHyperlink">
+    <w:name w:val="FollowedHyperlink"/>
+    <w:basedOn w:val="DefaultParagraphFont"/>
+    <w:uiPriority w:val="99"/>
+    <w:semiHidden/>
+    <w:unhideWhenUsed/>
+    <w:rsid w:val="00810C87"/>
+    <w:rPr>
+      <w:color w:val="954F72" w:themeColor="followedHyperlink"/>
+      <w:u w:val="single"/>
+    </w:rPr>
+  </w:style>
 </w:styles>
 </file>
 

</xml_diff>